<commit_message>
SH:球面均匀采样, Inverse Transform Sampling
</commit_message>
<xml_diff>
--- a/球谐光照/笔记-Spherical Harmonic Lighting-The Gritty Details.docx
+++ b/球谐光照/笔记-Spherical Harmonic Lighting-The Gritty Details.docx
@@ -30,23 +30,23 @@
         <w:jc w:val="center"/>
         <w:rPr>
           <w:rFonts w:ascii="微软雅黑 Light" w:eastAsia="微软雅黑 Light" w:hAnsi="微软雅黑 Light"/>
-          <w:sz w:val="15"/>
-          <w:szCs w:val="15"/>
-        </w:rPr>
-      </w:pPr>
-      <w:r>
-        <w:rPr>
-          <w:rFonts w:ascii="微软雅黑 Light" w:eastAsia="微软雅黑 Light" w:hAnsi="微软雅黑 Light"/>
-          <w:sz w:val="15"/>
-          <w:szCs w:val="15"/>
+          <w:sz w:val="18"/>
+          <w:szCs w:val="18"/>
+        </w:rPr>
+      </w:pPr>
+      <w:r>
+        <w:rPr>
+          <w:rFonts w:ascii="微软雅黑 Light" w:eastAsia="微软雅黑 Light" w:hAnsi="微软雅黑 Light"/>
+          <w:sz w:val="18"/>
+          <w:szCs w:val="18"/>
         </w:rPr>
         <w:t>Robin Green</w:t>
       </w:r>
       <w:r>
         <w:rPr>
           <w:rFonts w:ascii="微软雅黑 Light" w:eastAsia="微软雅黑 Light" w:hAnsi="微软雅黑 Light"/>
-          <w:sz w:val="15"/>
-          <w:szCs w:val="15"/>
+          <w:sz w:val="18"/>
+          <w:szCs w:val="18"/>
         </w:rPr>
         <w:t xml:space="preserve"> </w:t>
       </w:r>
@@ -56,18 +56,28 @@
         <w:jc w:val="center"/>
         <w:rPr>
           <w:rFonts w:ascii="微软雅黑 Light" w:eastAsia="微软雅黑 Light" w:hAnsi="微软雅黑 Light"/>
-          <w:sz w:val="15"/>
-          <w:szCs w:val="15"/>
-        </w:rPr>
-      </w:pPr>
-      <w:r>
-        <w:rPr>
-          <w:rFonts w:ascii="微软雅黑 Light" w:eastAsia="微软雅黑 Light" w:hAnsi="微软雅黑 Light" w:hint="eastAsia"/>
-          <w:sz w:val="15"/>
-          <w:szCs w:val="15"/>
+          <w:sz w:val="18"/>
+          <w:szCs w:val="18"/>
+        </w:rPr>
+      </w:pPr>
+      <w:r>
+        <w:rPr>
+          <w:rFonts w:ascii="微软雅黑 Light" w:eastAsia="微软雅黑 Light" w:hAnsi="微软雅黑 Light" w:hint="eastAsia"/>
+          <w:sz w:val="18"/>
+          <w:szCs w:val="18"/>
         </w:rPr>
         <w:t>翻译:练孙鸿</w:t>
       </w:r>
+    </w:p>
+    <w:p>
+      <w:pPr>
+        <w:jc w:val="center"/>
+        <w:rPr>
+          <w:rFonts w:ascii="微软雅黑 Light" w:eastAsia="微软雅黑 Light" w:hAnsi="微软雅黑 Light" w:hint="eastAsia"/>
+          <w:sz w:val="18"/>
+          <w:szCs w:val="18"/>
+        </w:rPr>
+      </w:pPr>
     </w:p>
     <w:p>
       <w:pPr>
@@ -558,14 +568,7 @@
         <w:rPr>
           <w:rFonts w:ascii="微软雅黑 Light" w:eastAsia="微软雅黑 Light" w:hAnsi="微软雅黑 Light" w:hint="eastAsia"/>
         </w:rPr>
-        <w:t>，因为光照的强度是要乘个系数的，这系数就是</w:t>
-      </w:r>
-      <w:r>
-        <w:rPr>
-          <w:rFonts w:ascii="微软雅黑 Light" w:eastAsia="微软雅黑 Light" w:hAnsi="微软雅黑 Light" w:hint="eastAsia"/>
-        </w:rPr>
-        <w:lastRenderedPageBreak/>
-        <w:t>表面法线</w:t>
+        <w:t>，因为光照的强度是要乘个系数的，这系数就是表面法线</w:t>
       </w:r>
       <m:oMath>
         <m:r>
@@ -769,19 +772,19 @@
         <w:rPr>
           <w:rFonts w:ascii="微软雅黑 Light" w:eastAsia="微软雅黑 Light" w:hAnsi="微软雅黑 Light" w:hint="eastAsia"/>
         </w:rPr>
-        <w:t>物理推算出来的一种</w:t>
-      </w:r>
-      <w:r>
-        <w:rPr>
-          <w:rFonts w:ascii="微软雅黑 Light" w:eastAsia="微软雅黑 Light" w:hAnsi="微软雅黑 Light"/>
-        </w:rPr>
-        <w:br/>
-      </w:r>
-      <w:r>
-        <w:rPr>
-          <w:rFonts w:ascii="微软雅黑 Light" w:eastAsia="微软雅黑 Light" w:hAnsi="微软雅黑 Light" w:hint="eastAsia"/>
-        </w:rPr>
-        <w:t>“黄金准则”。</w:t>
+        <w:t>物理</w:t>
+      </w:r>
+      <w:r>
+        <w:rPr>
+          <w:rFonts w:ascii="微软雅黑 Light" w:eastAsia="微软雅黑 Light" w:hAnsi="微软雅黑 Light" w:hint="eastAsia"/>
+        </w:rPr>
+        <w:t>建模</w:t>
+      </w:r>
+      <w:r>
+        <w:rPr>
+          <w:rFonts w:ascii="微软雅黑 Light" w:eastAsia="微软雅黑 Light" w:hAnsi="微软雅黑 Light" w:hint="eastAsia"/>
+        </w:rPr>
+        <w:t>推算出来的一种“黄金准则”。</w:t>
       </w:r>
       <w:r>
         <w:rPr>
@@ -2639,7 +2642,6 @@
         <w:rPr>
           <w:noProof/>
         </w:rPr>
-        <w:lastRenderedPageBreak/>
         <w:drawing>
           <wp:inline distT="0" distB="0" distL="0" distR="0">
             <wp:extent cx="3506470" cy="1598295"/>
@@ -3100,14 +3102,7 @@
         <w:rPr>
           <w:rFonts w:ascii="微软雅黑 Light" w:eastAsia="微软雅黑 Light" w:hAnsi="微软雅黑 Light" w:hint="eastAsia"/>
         </w:rPr>
-        <w:t>。但</w:t>
-      </w:r>
-      <w:r>
-        <w:rPr>
-          <w:rFonts w:ascii="微软雅黑 Light" w:eastAsia="微软雅黑 Light" w:hAnsi="微软雅黑 Light" w:hint="eastAsia"/>
-        </w:rPr>
-        <w:lastRenderedPageBreak/>
-        <w:t>是我们一般情况下没办法知道这个函数的解析式，那看起来只能</w:t>
+        <w:t>。但是我们一般情况下没办法知道这个函数的解析式，那看起来只能</w:t>
       </w:r>
       <w:r>
         <w:rPr>
@@ -4225,7 +4220,6 @@
         <w:rPr>
           <w:rFonts w:ascii="微软雅黑 Light" w:eastAsia="微软雅黑 Light" w:hAnsi="微软雅黑 Light" w:hint="eastAsia"/>
         </w:rPr>
-        <w:lastRenderedPageBreak/>
         <w:t>如果我们可以保证</w:t>
       </w:r>
       <m:oMath>
@@ -4597,6 +4591,63 @@
     </w:p>
     <w:p>
       <w:pPr>
+        <w:pStyle w:val="a8"/>
+        <w:ind w:left="780" w:firstLineChars="0" w:firstLine="0"/>
+        <w:rPr>
+          <w:rFonts w:ascii="微软雅黑 Light" w:eastAsia="微软雅黑 Light" w:hAnsi="微软雅黑 Light" w:hint="eastAsia"/>
+          <w:i/>
+        </w:rPr>
+      </w:pPr>
+    </w:p>
+    <w:p>
+      <w:pPr>
+        <w:jc w:val="left"/>
+        <w:rPr>
+          <w:rFonts w:ascii="微软雅黑 Light" w:eastAsia="微软雅黑 Light" w:hAnsi="微软雅黑 Light" w:hint="eastAsia"/>
+          <w:b/>
+          <w:sz w:val="28"/>
+          <w:szCs w:val="28"/>
+        </w:rPr>
+      </w:pPr>
+      <w:r>
+        <w:rPr>
+          <w:rFonts w:ascii="微软雅黑 Light" w:eastAsia="微软雅黑 Light" w:hAnsi="微软雅黑 Light"/>
+          <w:b/>
+          <w:sz w:val="28"/>
+          <w:szCs w:val="28"/>
+        </w:rPr>
+        <w:t>2</w:t>
+      </w:r>
+      <w:r>
+        <w:rPr>
+          <w:rFonts w:ascii="微软雅黑 Light" w:eastAsia="微软雅黑 Light" w:hAnsi="微软雅黑 Light" w:hint="eastAsia"/>
+          <w:b/>
+          <w:sz w:val="28"/>
+          <w:szCs w:val="28"/>
+        </w:rPr>
+        <w:t>*</w:t>
+      </w:r>
+      <w:r>
+        <w:rPr>
+          <w:rFonts w:ascii="微软雅黑 Light" w:eastAsia="微软雅黑 Light" w:hAnsi="微软雅黑 Light" w:hint="eastAsia"/>
+          <w:b/>
+          <w:sz w:val="28"/>
+          <w:szCs w:val="28"/>
+        </w:rPr>
+        <w:t xml:space="preserve"> </w:t>
+      </w:r>
+      <w:r>
+        <w:rPr>
+          <w:rFonts w:ascii="微软雅黑 Light" w:eastAsia="微软雅黑 Light" w:hAnsi="微软雅黑 Light" w:hint="eastAsia"/>
+          <w:b/>
+          <w:sz w:val="28"/>
+          <w:szCs w:val="28"/>
+        </w:rPr>
+        <w:t>球面上的均匀采样(译者注)</w:t>
+      </w:r>
+    </w:p>
+    <w:p>
+      <w:pPr>
         <w:ind w:firstLine="420"/>
         <w:rPr>
           <w:rFonts w:ascii="微软雅黑 Light" w:eastAsia="微软雅黑 Light" w:hAnsi="微软雅黑 Light"/>
@@ -4681,7 +4732,10 @@
       <w:pPr>
         <w:ind w:firstLine="420"/>
         <w:rPr>
-          <w:rFonts w:ascii="微软雅黑 Light" w:eastAsia="微软雅黑 Light" w:hAnsi="微软雅黑 Light"/>
+          <w:rStyle w:val="a9"/>
+          <w:rFonts w:ascii="微软雅黑 Light" w:eastAsia="微软雅黑 Light" w:hAnsi="微软雅黑 Light"/>
+          <w:sz w:val="15"/>
+          <w:szCs w:val="15"/>
         </w:rPr>
       </w:pPr>
       <w:hyperlink r:id="rId9" w:history="1">
@@ -4689,10 +4743,22 @@
           <w:rPr>
             <w:rStyle w:val="a9"/>
             <w:rFonts w:ascii="微软雅黑 Light" w:eastAsia="微软雅黑 Light" w:hAnsi="微软雅黑 Light"/>
+            <w:sz w:val="15"/>
+            <w:szCs w:val="15"/>
           </w:rPr>
           <w:t>http://corysimon.github.io/articles/uniformdistn-on-sphere/</w:t>
         </w:r>
       </w:hyperlink>
+    </w:p>
+    <w:p>
+      <w:pPr>
+        <w:ind w:firstLine="420"/>
+        <w:rPr>
+          <w:rFonts w:ascii="微软雅黑 Light" w:eastAsia="微软雅黑 Light" w:hAnsi="微软雅黑 Light"/>
+          <w:sz w:val="15"/>
+          <w:szCs w:val="15"/>
+        </w:rPr>
+      </w:pPr>
     </w:p>
     <w:p>
       <w:pPr>
@@ -4807,16 +4873,9 @@
         <w:ind w:firstLine="420"/>
         <w:jc w:val="left"/>
         <w:rPr>
-          <w:rFonts w:ascii="微软雅黑 Light" w:eastAsia="微软雅黑 Light" w:hAnsi="微软雅黑 Light" w:hint="eastAsia"/>
-        </w:rPr>
-      </w:pPr>
-      <w:r>
-        <w:rPr>
-          <w:rFonts w:ascii="微软雅黑 Light" w:eastAsia="微软雅黑 Light" w:hAnsi="微软雅黑 Light"/>
-        </w:rPr>
-        <w:lastRenderedPageBreak/>
-        <w:tab/>
-      </w:r>
+          <w:rFonts w:ascii="微软雅黑 Light" w:eastAsia="微软雅黑 Light" w:hAnsi="微软雅黑 Light"/>
+        </w:rPr>
+      </w:pPr>
       <w:r>
         <w:rPr>
           <w:rFonts w:ascii="微软雅黑 Light" w:eastAsia="微软雅黑 Light" w:hAnsi="微软雅黑 Light" w:hint="eastAsia"/>
@@ -4883,21 +4942,275 @@
         </w:rPr>
         <w:t>有关。</w:t>
       </w:r>
+      <w:r>
+        <w:rPr>
+          <w:rFonts w:ascii="微软雅黑 Light" w:eastAsia="微软雅黑 Light" w:hAnsi="微软雅黑 Light" w:hint="eastAsia"/>
+        </w:rPr>
+        <w:t>那么很明显，在靠近</w:t>
+      </w:r>
+      <m:oMath>
+        <m:r>
+          <w:rPr>
+            <w:rFonts w:ascii="Cambria Math" w:eastAsia="微软雅黑 Light" w:hAnsi="Cambria Math"/>
+          </w:rPr>
+          <m:t>ϕ=0</m:t>
+        </m:r>
+        <m:r>
+          <m:rPr>
+            <m:sty m:val="p"/>
+          </m:rPr>
+          <w:rPr>
+            <w:rFonts w:ascii="Cambria Math" w:eastAsia="微软雅黑 Light" w:hAnsi="Cambria Math" w:hint="eastAsia"/>
+          </w:rPr>
+          <m:t>和</m:t>
+        </m:r>
+        <m:r>
+          <w:rPr>
+            <w:rFonts w:ascii="Cambria Math" w:eastAsia="微软雅黑 Light" w:hAnsi="Cambria Math"/>
+          </w:rPr>
+          <m:t>ϕ=π</m:t>
+        </m:r>
+      </m:oMath>
+      <w:r>
+        <w:rPr>
+          <w:rFonts w:ascii="微软雅黑 Light" w:eastAsia="微软雅黑 Light" w:hAnsi="微软雅黑 Light" w:hint="eastAsia"/>
+        </w:rPr>
+        <w:t>处面积微元比较</w:t>
+      </w:r>
+      <w:r>
+        <w:rPr>
+          <w:rFonts w:ascii="微软雅黑 Light" w:eastAsia="微软雅黑 Light" w:hAnsi="微软雅黑 Light" w:hint="eastAsia"/>
+        </w:rPr>
+        <w:t>小，然后我们又是想让点集均匀分布在球面上，所以南北极两个极点处的概率密度还是得小一点好。</w:t>
+      </w:r>
+      <w:r>
+        <w:rPr>
+          <w:rFonts w:ascii="微软雅黑 Light" w:eastAsia="微软雅黑 Light" w:hAnsi="微软雅黑 Light" w:hint="eastAsia"/>
+        </w:rPr>
+        <w:t>也就是说，如果我们直接：</w:t>
+      </w:r>
     </w:p>
     <w:p>
       <w:pPr>
         <w:ind w:firstLine="420"/>
+        <w:jc w:val="left"/>
+        <w:rPr>
+          <w:rFonts w:ascii="微软雅黑 Light" w:eastAsia="微软雅黑 Light" w:hAnsi="微软雅黑 Light"/>
+        </w:rPr>
+      </w:pPr>
+      <m:oMathPara>
+        <m:oMath>
+          <m:d>
+            <m:dPr>
+              <m:ctrlPr>
+                <w:rPr>
+                  <w:rFonts w:ascii="Cambria Math" w:eastAsia="微软雅黑 Light" w:hAnsi="Cambria Math"/>
+                  <w:i/>
+                </w:rPr>
+              </m:ctrlPr>
+            </m:dPr>
+            <m:e>
+              <m:r>
+                <w:rPr>
+                  <w:rFonts w:ascii="Cambria Math" w:eastAsia="微软雅黑 Light" w:hAnsi="Cambria Math"/>
+                </w:rPr>
+                <m:t>θ,ϕ</m:t>
+              </m:r>
+            </m:e>
+          </m:d>
+          <m:r>
+            <m:rPr>
+              <m:sty m:val="p"/>
+            </m:rPr>
+            <w:rPr>
+              <w:rFonts w:ascii="Cambria Math" w:eastAsia="微软雅黑 Light" w:hAnsi="Cambria Math"/>
+            </w:rPr>
+            <m:t>←(</m:t>
+          </m:r>
+          <m:sSub>
+            <m:sSubPr>
+              <m:ctrlPr>
+                <w:rPr>
+                  <w:rFonts w:ascii="Cambria Math" w:eastAsia="微软雅黑 Light" w:hAnsi="Cambria Math"/>
+                </w:rPr>
+              </m:ctrlPr>
+            </m:sSubPr>
+            <m:e>
+              <m:r>
+                <m:rPr>
+                  <m:sty m:val="p"/>
+                </m:rPr>
+                <w:rPr>
+                  <w:rFonts w:ascii="Cambria Math" w:eastAsia="微软雅黑 Light" w:hAnsi="Cambria Math"/>
+                </w:rPr>
+                <m:t>ξ</m:t>
+              </m:r>
+            </m:e>
+            <m:sub>
+              <m:r>
+                <m:rPr>
+                  <m:sty m:val="p"/>
+                </m:rPr>
+                <w:rPr>
+                  <w:rFonts w:ascii="Cambria Math" w:eastAsia="微软雅黑 Light" w:hAnsi="Cambria Math"/>
+                </w:rPr>
+                <m:t>x</m:t>
+              </m:r>
+            </m:sub>
+          </m:sSub>
+          <m:r>
+            <m:rPr>
+              <m:sty m:val="p"/>
+            </m:rPr>
+            <w:rPr>
+              <w:rFonts w:ascii="Cambria Math" w:eastAsia="微软雅黑 Light" w:hAnsi="Cambria Math"/>
+            </w:rPr>
+            <m:t xml:space="preserve">, </m:t>
+          </m:r>
+          <m:sSub>
+            <m:sSubPr>
+              <m:ctrlPr>
+                <w:rPr>
+                  <w:rFonts w:ascii="Cambria Math" w:eastAsia="微软雅黑 Light" w:hAnsi="Cambria Math"/>
+                </w:rPr>
+              </m:ctrlPr>
+            </m:sSubPr>
+            <m:e>
+              <m:r>
+                <m:rPr>
+                  <m:sty m:val="p"/>
+                </m:rPr>
+                <w:rPr>
+                  <w:rFonts w:ascii="Cambria Math" w:eastAsia="微软雅黑 Light" w:hAnsi="Cambria Math"/>
+                </w:rPr>
+                <m:t>ξ</m:t>
+              </m:r>
+            </m:e>
+            <m:sub>
+              <m:r>
+                <m:rPr>
+                  <m:sty m:val="p"/>
+                </m:rPr>
+                <w:rPr>
+                  <w:rFonts w:ascii="Cambria Math" w:eastAsia="微软雅黑 Light" w:hAnsi="Cambria Math"/>
+                </w:rPr>
+                <m:t>y</m:t>
+              </m:r>
+            </m:sub>
+          </m:sSub>
+          <m:r>
+            <m:rPr>
+              <m:sty m:val="p"/>
+            </m:rPr>
+            <w:rPr>
+              <w:rFonts w:ascii="Cambria Math" w:eastAsia="微软雅黑 Light" w:hAnsi="Cambria Math"/>
+            </w:rPr>
+            <m:t>)</m:t>
+          </m:r>
+        </m:oMath>
+      </m:oMathPara>
+    </w:p>
+    <w:p>
+      <w:pPr>
+        <w:jc w:val="left"/>
+        <w:rPr>
+          <w:rFonts w:ascii="微软雅黑 Light" w:eastAsia="微软雅黑 Light" w:hAnsi="微软雅黑 Light"/>
+        </w:rPr>
+      </w:pPr>
+      <w:r>
+        <w:rPr>
+          <w:rFonts w:ascii="微软雅黑 Light" w:eastAsia="微软雅黑 Light" w:hAnsi="微软雅黑 Light" w:hint="eastAsia"/>
+        </w:rPr>
+        <w:t>的话，</w:t>
+      </w:r>
+      <w:r>
+        <w:rPr>
+          <w:rFonts w:ascii="微软雅黑 Light" w:eastAsia="微软雅黑 Light" w:hAnsi="微软雅黑 Light" w:hint="eastAsia"/>
+        </w:rPr>
+        <w:t>无论你的纬线的周长是多少，都有同样概率分到同样多的点，所以每条纬线(相同</w:t>
+      </w:r>
+      <m:oMath>
+        <m:r>
+          <m:rPr>
+            <m:sty m:val="p"/>
+          </m:rPr>
+          <w:rPr>
+            <w:rFonts w:ascii="Cambria Math" w:eastAsia="微软雅黑 Light" w:hAnsi="Cambria Math"/>
+          </w:rPr>
+          <m:t>θ</m:t>
+        </m:r>
+      </m:oMath>
+      <w:r>
+        <w:rPr>
+          <w:rFonts w:ascii="微软雅黑 Light" w:eastAsia="微软雅黑 Light" w:hAnsi="微软雅黑 Light" w:hint="eastAsia"/>
+        </w:rPr>
+        <w:t>)的密度都是不一样的，这样子会导致越靠近两极，点分布越密集。</w:t>
+      </w:r>
+      <w:r>
+        <w:rPr>
+          <w:rFonts w:ascii="微软雅黑 Light" w:eastAsia="微软雅黑 Light" w:hAnsi="微软雅黑 Light" w:hint="eastAsia"/>
+        </w:rPr>
+        <w:t>我们要想办法映射一下，让两极不那么密集，赤道</w:t>
+      </w:r>
+      <m:oMath>
+        <m:r>
+          <m:rPr>
+            <m:sty m:val="p"/>
+          </m:rPr>
+          <w:rPr>
+            <w:rFonts w:ascii="Cambria Math" w:eastAsia="微软雅黑 Light" w:hAnsi="Cambria Math"/>
+          </w:rPr>
+          <m:t>θ=</m:t>
+        </m:r>
+        <m:f>
+          <m:fPr>
+            <m:ctrlPr>
+              <w:rPr>
+                <w:rFonts w:ascii="Cambria Math" w:eastAsia="微软雅黑 Light" w:hAnsi="Cambria Math"/>
+              </w:rPr>
+            </m:ctrlPr>
+          </m:fPr>
+          <m:num>
+            <m:r>
+              <w:rPr>
+                <w:rFonts w:ascii="Cambria Math" w:eastAsia="微软雅黑 Light" w:hAnsi="Cambria Math"/>
+              </w:rPr>
+              <m:t>π</m:t>
+            </m:r>
+          </m:num>
+          <m:den>
+            <m:r>
+              <w:rPr>
+                <w:rFonts w:ascii="Cambria Math" w:eastAsia="微软雅黑 Light" w:hAnsi="Cambria Math"/>
+              </w:rPr>
+              <m:t>2</m:t>
+            </m:r>
+          </m:den>
+        </m:f>
+      </m:oMath>
+      <w:r>
+        <w:rPr>
+          <w:rFonts w:ascii="微软雅黑 Light" w:eastAsia="微软雅黑 Light" w:hAnsi="微软雅黑 Light" w:hint="eastAsia"/>
+        </w:rPr>
+        <w:t>处不要那么疏。</w:t>
+      </w:r>
+    </w:p>
+    <w:p>
+      <w:pPr>
         <w:jc w:val="center"/>
         <w:rPr>
           <w:rFonts w:ascii="微软雅黑 Light" w:eastAsia="微软雅黑 Light" w:hAnsi="微软雅黑 Light"/>
         </w:rPr>
       </w:pPr>
       <w:r>
+        <w:rPr>
+          <w:noProof/>
+        </w:rPr>
         <w:drawing>
-          <wp:inline distT="0" distB="0" distL="0" distR="0" wp14:anchorId="2B55E084" wp14:editId="1BBDD46B">
-            <wp:extent cx="2719285" cy="1954834"/>
-            <wp:effectExtent l="0" t="0" r="5080" b="7620"/>
-            <wp:docPr id="4" name="图片 4"/>
+          <wp:inline distT="0" distB="0" distL="0" distR="0">
+            <wp:extent cx="3220278" cy="2313221"/>
+            <wp:effectExtent l="0" t="0" r="0" b="0"/>
+            <wp:docPr id="5" name="图片 5" descr="C:\Users\sunhonglian\AppData\Local\Microsoft\Windows\INetCache\Content.Word\4.png"/>
             <wp:cNvGraphicFramePr>
               <a:graphicFrameLocks xmlns:a="http://schemas.openxmlformats.org/drawingml/2006/main" noChangeAspect="1"/>
             </wp:cNvGraphicFramePr>
@@ -4905,23 +5218,36 @@
               <a:graphicData uri="http://schemas.openxmlformats.org/drawingml/2006/picture">
                 <pic:pic xmlns:pic="http://schemas.openxmlformats.org/drawingml/2006/picture">
                   <pic:nvPicPr>
-                    <pic:cNvPr id="1" name=""/>
-                    <pic:cNvPicPr/>
+                    <pic:cNvPr id="0" name="Picture 1" descr="C:\Users\sunhonglian\AppData\Local\Microsoft\Windows\INetCache\Content.Word\4.png"/>
+                    <pic:cNvPicPr>
+                      <a:picLocks noChangeAspect="1" noChangeArrowheads="1"/>
+                    </pic:cNvPicPr>
                   </pic:nvPicPr>
                   <pic:blipFill>
-                    <a:blip r:embed="rId11"/>
+                    <a:blip r:embed="rId11">
+                      <a:extLst>
+                        <a:ext uri="{28A0092B-C50C-407E-A947-70E740481C1C}">
+                          <a14:useLocalDpi xmlns:a14="http://schemas.microsoft.com/office/drawing/2010/main" val="0"/>
+                        </a:ext>
+                      </a:extLst>
+                    </a:blip>
+                    <a:srcRect/>
                     <a:stretch>
                       <a:fillRect/>
                     </a:stretch>
                   </pic:blipFill>
-                  <pic:spPr>
+                  <pic:spPr bwMode="auto">
                     <a:xfrm>
                       <a:off x="0" y="0"/>
-                      <a:ext cx="2728561" cy="1961502"/>
+                      <a:ext cx="3232057" cy="2321682"/>
                     </a:xfrm>
                     <a:prstGeom prst="rect">
                       <a:avLst/>
                     </a:prstGeom>
+                    <a:noFill/>
+                    <a:ln>
+                      <a:noFill/>
+                    </a:ln>
                   </pic:spPr>
                 </pic:pic>
               </a:graphicData>
@@ -4994,7 +5320,7 @@
         <w:rPr>
           <w:rFonts w:ascii="微软雅黑 Light" w:eastAsia="微软雅黑 Light" w:hAnsi="微软雅黑 Light" w:hint="eastAsia"/>
         </w:rPr>
-        <w:t>，所以概率密度函数应该是</w:t>
+        <w:t>，我们又想让概率密度函数在球面上为常数，即</w:t>
       </w:r>
       <m:oMath>
         <m:r>
@@ -5228,7 +5554,7 @@
                     <w:rPr>
                       <w:rFonts w:ascii="Cambria Math" w:eastAsia="微软雅黑 Light" w:hAnsi="Cambria Math"/>
                     </w:rPr>
-                    <m:t>ϕ</m:t>
+                    <m:t>θ</m:t>
                   </m:r>
                 </m:e>
               </m:d>
@@ -5327,7 +5653,7 @@
             <w:rPr>
               <w:rFonts w:ascii="Cambria Math" w:eastAsia="微软雅黑 Light" w:hAnsi="Cambria Math"/>
             </w:rPr>
-            <m:t>sin⁡(ϕ)</m:t>
+            <m:t>sin⁡(θ)</m:t>
           </m:r>
         </m:oMath>
       </m:oMathPara>
@@ -5336,90 +5662,2604 @@
       <w:pPr>
         <w:ind w:firstLine="420"/>
         <w:rPr>
-          <w:rFonts w:ascii="微软雅黑 Light" w:eastAsia="微软雅黑 Light" w:hAnsi="微软雅黑 Light" w:hint="eastAsia"/>
-        </w:rPr>
-      </w:pPr>
-      <w:bookmarkStart w:id="2" w:name="_GoBack"/>
-      <w:bookmarkEnd w:id="2"/>
+          <w:rFonts w:ascii="微软雅黑 Light" w:eastAsia="微软雅黑 Light" w:hAnsi="微软雅黑 Light"/>
+        </w:rPr>
+      </w:pPr>
+      <w:r>
+        <w:rPr>
+          <w:rFonts w:ascii="微软雅黑 Light" w:eastAsia="微软雅黑 Light" w:hAnsi="微软雅黑 Light" w:hint="eastAsia"/>
+        </w:rPr>
+        <w:t>我们求这个二维独立随机变量的概率密度函数的边缘分布函数：</w:t>
+      </w:r>
     </w:p>
     <w:p>
       <w:pPr>
         <w:ind w:firstLine="420"/>
         <w:rPr>
           <w:rFonts w:ascii="微软雅黑 Light" w:eastAsia="微软雅黑 Light" w:hAnsi="微软雅黑 Light"/>
-        </w:rPr>
-      </w:pPr>
+          <w:i/>
+        </w:rPr>
+      </w:pPr>
+      <m:oMathPara>
+        <m:oMath>
+          <m:r>
+            <w:rPr>
+              <w:rFonts w:ascii="Cambria Math" w:eastAsia="微软雅黑 Light" w:hAnsi="Cambria Math"/>
+            </w:rPr>
+            <m:t>f</m:t>
+          </m:r>
+          <m:d>
+            <m:dPr>
+              <m:ctrlPr>
+                <w:rPr>
+                  <w:rFonts w:ascii="Cambria Math" w:eastAsia="微软雅黑 Light" w:hAnsi="Cambria Math"/>
+                  <w:i/>
+                </w:rPr>
+              </m:ctrlPr>
+            </m:dPr>
+            <m:e>
+              <m:r>
+                <w:rPr>
+                  <w:rFonts w:ascii="Cambria Math" w:eastAsia="微软雅黑 Light" w:hAnsi="Cambria Math"/>
+                </w:rPr>
+                <m:t>θ</m:t>
+              </m:r>
+            </m:e>
+          </m:d>
+          <m:r>
+            <w:rPr>
+              <w:rFonts w:ascii="Cambria Math" w:eastAsia="微软雅黑 Light" w:hAnsi="Cambria Math"/>
+            </w:rPr>
+            <m:t>=</m:t>
+          </m:r>
+          <m:nary>
+            <m:naryPr>
+              <m:limLoc m:val="undOvr"/>
+              <m:ctrlPr>
+                <w:rPr>
+                  <w:rFonts w:ascii="Cambria Math" w:eastAsia="微软雅黑 Light" w:hAnsi="Cambria Math"/>
+                  <w:i/>
+                </w:rPr>
+              </m:ctrlPr>
+            </m:naryPr>
+            <m:sub>
+              <m:r>
+                <w:rPr>
+                  <w:rFonts w:ascii="Cambria Math" w:eastAsia="微软雅黑 Light" w:hAnsi="Cambria Math"/>
+                </w:rPr>
+                <m:t>0</m:t>
+              </m:r>
+            </m:sub>
+            <m:sup>
+              <m:r>
+                <w:rPr>
+                  <w:rFonts w:ascii="Cambria Math" w:eastAsia="微软雅黑 Light" w:hAnsi="Cambria Math"/>
+                </w:rPr>
+                <m:t>2π</m:t>
+              </m:r>
+            </m:sup>
+            <m:e>
+              <m:r>
+                <w:rPr>
+                  <w:rFonts w:ascii="Cambria Math" w:eastAsia="微软雅黑 Light" w:hAnsi="Cambria Math"/>
+                </w:rPr>
+                <m:t>f</m:t>
+              </m:r>
+              <m:d>
+                <m:dPr>
+                  <m:ctrlPr>
+                    <w:rPr>
+                      <w:rFonts w:ascii="Cambria Math" w:eastAsia="微软雅黑 Light" w:hAnsi="Cambria Math"/>
+                      <w:i/>
+                    </w:rPr>
+                  </m:ctrlPr>
+                </m:dPr>
+                <m:e>
+                  <m:r>
+                    <w:rPr>
+                      <w:rFonts w:ascii="Cambria Math" w:eastAsia="微软雅黑 Light" w:hAnsi="Cambria Math"/>
+                    </w:rPr>
+                    <m:t>θ,ϕ</m:t>
+                  </m:r>
+                </m:e>
+              </m:d>
+              <m:r>
+                <w:rPr>
+                  <w:rFonts w:ascii="Cambria Math" w:eastAsia="微软雅黑 Light" w:hAnsi="Cambria Math"/>
+                </w:rPr>
+                <m:t>dϕ</m:t>
+              </m:r>
+            </m:e>
+          </m:nary>
+          <m:r>
+            <w:rPr>
+              <w:rFonts w:ascii="Cambria Math" w:eastAsia="微软雅黑 Light" w:hAnsi="Cambria Math"/>
+            </w:rPr>
+            <m:t>=</m:t>
+          </m:r>
+          <m:f>
+            <m:fPr>
+              <m:ctrlPr>
+                <w:rPr>
+                  <w:rFonts w:ascii="Cambria Math" w:eastAsia="微软雅黑 Light" w:hAnsi="Cambria Math"/>
+                  <w:i/>
+                </w:rPr>
+              </m:ctrlPr>
+            </m:fPr>
+            <m:num>
+              <m:func>
+                <m:funcPr>
+                  <m:ctrlPr>
+                    <w:rPr>
+                      <w:rFonts w:ascii="Cambria Math" w:eastAsia="微软雅黑 Light" w:hAnsi="Cambria Math"/>
+                      <w:i/>
+                    </w:rPr>
+                  </m:ctrlPr>
+                </m:funcPr>
+                <m:fName>
+                  <m:r>
+                    <w:rPr>
+                      <w:rFonts w:ascii="Cambria Math" w:eastAsia="微软雅黑 Light" w:hAnsi="Cambria Math"/>
+                    </w:rPr>
+                    <m:t>sin</m:t>
+                  </m:r>
+                </m:fName>
+                <m:e>
+                  <m:d>
+                    <m:dPr>
+                      <m:ctrlPr>
+                        <w:rPr>
+                          <w:rFonts w:ascii="Cambria Math" w:eastAsia="微软雅黑 Light" w:hAnsi="Cambria Math"/>
+                          <w:i/>
+                        </w:rPr>
+                      </m:ctrlPr>
+                    </m:dPr>
+                    <m:e>
+                      <m:r>
+                        <w:rPr>
+                          <w:rFonts w:ascii="Cambria Math" w:eastAsia="微软雅黑 Light" w:hAnsi="Cambria Math"/>
+                        </w:rPr>
+                        <m:t>θ</m:t>
+                      </m:r>
+                    </m:e>
+                  </m:d>
+                </m:e>
+              </m:func>
+            </m:num>
+            <m:den>
+              <m:r>
+                <w:rPr>
+                  <w:rFonts w:ascii="Cambria Math" w:eastAsia="微软雅黑 Light" w:hAnsi="Cambria Math"/>
+                </w:rPr>
+                <m:t>2</m:t>
+              </m:r>
+            </m:den>
+          </m:f>
+        </m:oMath>
+      </m:oMathPara>
     </w:p>
     <w:p>
       <w:pPr>
         <w:ind w:firstLine="420"/>
         <w:rPr>
           <w:rFonts w:ascii="微软雅黑 Light" w:eastAsia="微软雅黑 Light" w:hAnsi="微软雅黑 Light"/>
-        </w:rPr>
-      </w:pPr>
+          <w:i/>
+        </w:rPr>
+      </w:pPr>
+      <m:oMathPara>
+        <m:oMath>
+          <m:r>
+            <w:rPr>
+              <w:rFonts w:ascii="Cambria Math" w:eastAsia="微软雅黑 Light" w:hAnsi="Cambria Math"/>
+            </w:rPr>
+            <m:t>f</m:t>
+          </m:r>
+          <m:d>
+            <m:dPr>
+              <m:ctrlPr>
+                <w:rPr>
+                  <w:rFonts w:ascii="Cambria Math" w:eastAsia="微软雅黑 Light" w:hAnsi="Cambria Math"/>
+                  <w:i/>
+                </w:rPr>
+              </m:ctrlPr>
+            </m:dPr>
+            <m:e>
+              <m:r>
+                <w:rPr>
+                  <w:rFonts w:ascii="Cambria Math" w:eastAsia="微软雅黑 Light" w:hAnsi="Cambria Math"/>
+                </w:rPr>
+                <m:t>ϕ</m:t>
+              </m:r>
+            </m:e>
+          </m:d>
+          <m:r>
+            <w:rPr>
+              <w:rFonts w:ascii="Cambria Math" w:eastAsia="微软雅黑 Light" w:hAnsi="Cambria Math"/>
+            </w:rPr>
+            <m:t>=</m:t>
+          </m:r>
+          <m:nary>
+            <m:naryPr>
+              <m:limLoc m:val="undOvr"/>
+              <m:ctrlPr>
+                <w:rPr>
+                  <w:rFonts w:ascii="Cambria Math" w:eastAsia="微软雅黑 Light" w:hAnsi="Cambria Math"/>
+                  <w:i/>
+                </w:rPr>
+              </m:ctrlPr>
+            </m:naryPr>
+            <m:sub>
+              <m:r>
+                <w:rPr>
+                  <w:rFonts w:ascii="Cambria Math" w:eastAsia="微软雅黑 Light" w:hAnsi="Cambria Math"/>
+                </w:rPr>
+                <m:t>0</m:t>
+              </m:r>
+            </m:sub>
+            <m:sup>
+              <m:r>
+                <w:rPr>
+                  <w:rFonts w:ascii="Cambria Math" w:eastAsia="微软雅黑 Light" w:hAnsi="Cambria Math"/>
+                </w:rPr>
+                <m:t>π</m:t>
+              </m:r>
+            </m:sup>
+            <m:e>
+              <m:r>
+                <w:rPr>
+                  <w:rFonts w:ascii="Cambria Math" w:eastAsia="微软雅黑 Light" w:hAnsi="Cambria Math"/>
+                </w:rPr>
+                <m:t>f</m:t>
+              </m:r>
+              <m:d>
+                <m:dPr>
+                  <m:ctrlPr>
+                    <w:rPr>
+                      <w:rFonts w:ascii="Cambria Math" w:eastAsia="微软雅黑 Light" w:hAnsi="Cambria Math"/>
+                      <w:i/>
+                    </w:rPr>
+                  </m:ctrlPr>
+                </m:dPr>
+                <m:e>
+                  <m:r>
+                    <w:rPr>
+                      <w:rFonts w:ascii="Cambria Math" w:eastAsia="微软雅黑 Light" w:hAnsi="Cambria Math"/>
+                    </w:rPr>
+                    <m:t>θ,ϕ</m:t>
+                  </m:r>
+                </m:e>
+              </m:d>
+              <m:r>
+                <w:rPr>
+                  <w:rFonts w:ascii="Cambria Math" w:eastAsia="微软雅黑 Light" w:hAnsi="Cambria Math"/>
+                </w:rPr>
+                <m:t>dθ</m:t>
+              </m:r>
+            </m:e>
+          </m:nary>
+          <m:r>
+            <w:rPr>
+              <w:rFonts w:ascii="Cambria Math" w:eastAsia="微软雅黑 Light" w:hAnsi="Cambria Math"/>
+            </w:rPr>
+            <m:t>=</m:t>
+          </m:r>
+          <m:f>
+            <m:fPr>
+              <m:ctrlPr>
+                <w:rPr>
+                  <w:rFonts w:ascii="Cambria Math" w:eastAsia="微软雅黑 Light" w:hAnsi="Cambria Math"/>
+                  <w:i/>
+                </w:rPr>
+              </m:ctrlPr>
+            </m:fPr>
+            <m:num>
+              <m:r>
+                <w:rPr>
+                  <w:rFonts w:ascii="Cambria Math" w:eastAsia="微软雅黑 Light" w:hAnsi="Cambria Math"/>
+                </w:rPr>
+                <m:t>1</m:t>
+              </m:r>
+            </m:num>
+            <m:den>
+              <m:r>
+                <w:rPr>
+                  <w:rFonts w:ascii="Cambria Math" w:eastAsia="微软雅黑 Light" w:hAnsi="Cambria Math"/>
+                </w:rPr>
+                <m:t>2π</m:t>
+              </m:r>
+            </m:den>
+          </m:f>
+        </m:oMath>
+      </m:oMathPara>
     </w:p>
     <w:p>
       <w:pPr>
         <w:ind w:firstLine="420"/>
         <w:rPr>
-          <w:rFonts w:ascii="微软雅黑 Light" w:eastAsia="微软雅黑 Light" w:hAnsi="微软雅黑 Light" w:hint="eastAsia"/>
-        </w:rPr>
-      </w:pPr>
+          <w:rFonts w:ascii="微软雅黑 Light" w:eastAsia="微软雅黑 Light" w:hAnsi="微软雅黑 Light"/>
+        </w:rPr>
+      </w:pPr>
+      <w:r>
+        <w:rPr>
+          <w:rFonts w:ascii="微软雅黑 Light" w:eastAsia="微软雅黑 Light" w:hAnsi="微软雅黑 Light" w:hint="eastAsia"/>
+        </w:rPr>
+        <w:t>能看出来，</w:t>
+      </w:r>
+      <w:r>
+        <w:rPr>
+          <w:rFonts w:ascii="微软雅黑 Light" w:eastAsia="微软雅黑 Light" w:hAnsi="微软雅黑 Light" w:hint="eastAsia"/>
+        </w:rPr>
+        <w:t>如果我们想要让点在球面上分布均匀，则高纬度的纬线（靠近</w:t>
+      </w:r>
+      <m:oMath>
+        <m:r>
+          <m:rPr>
+            <m:sty m:val="p"/>
+          </m:rPr>
+          <w:rPr>
+            <w:rFonts w:ascii="Cambria Math" w:eastAsia="微软雅黑 Light" w:hAnsi="Cambria Math"/>
+          </w:rPr>
+          <m:t>θ=0</m:t>
+        </m:r>
+        <m:r>
+          <m:rPr>
+            <m:sty m:val="p"/>
+          </m:rPr>
+          <w:rPr>
+            <w:rFonts w:ascii="Cambria Math" w:eastAsia="微软雅黑 Light" w:hAnsi="Cambria Math" w:hint="eastAsia"/>
+          </w:rPr>
+          <m:t>和</m:t>
+        </m:r>
+        <m:r>
+          <m:rPr>
+            <m:sty m:val="p"/>
+          </m:rPr>
+          <w:rPr>
+            <w:rFonts w:ascii="Cambria Math" w:eastAsia="微软雅黑 Light" w:hAnsi="Cambria Math"/>
+          </w:rPr>
+          <m:t>θ=π</m:t>
+        </m:r>
+      </m:oMath>
+      <w:r>
+        <w:rPr>
+          <w:rFonts w:ascii="微软雅黑 Light" w:eastAsia="微软雅黑 Light" w:hAnsi="微软雅黑 Light" w:hint="eastAsia"/>
+        </w:rPr>
+        <w:t>）的概率密度</w:t>
+      </w:r>
+      <w:r>
+        <w:rPr>
+          <w:rFonts w:ascii="微软雅黑 Light" w:eastAsia="微软雅黑 Light" w:hAnsi="微软雅黑 Light" w:hint="eastAsia"/>
+        </w:rPr>
+        <w:t>需要</w:t>
+      </w:r>
+      <w:r>
+        <w:rPr>
+          <w:rFonts w:ascii="微软雅黑 Light" w:eastAsia="微软雅黑 Light" w:hAnsi="微软雅黑 Light" w:hint="eastAsia"/>
+        </w:rPr>
+        <w:t>小一点，直观上感受是对的</w:t>
+      </w:r>
+      <w:r>
+        <w:rPr>
+          <w:rFonts w:ascii="微软雅黑 Light" w:eastAsia="微软雅黑 Light" w:hAnsi="微软雅黑 Light" w:hint="eastAsia"/>
+        </w:rPr>
+        <w:t>。</w:t>
+      </w:r>
+      <w:r>
+        <w:rPr>
+          <w:rFonts w:ascii="微软雅黑 Light" w:eastAsia="微软雅黑 Light" w:hAnsi="微软雅黑 Light" w:hint="eastAsia"/>
+          <w:b/>
+        </w:rPr>
+        <w:t>我们现在就需要一种数学工具，</w:t>
+      </w:r>
+      <w:r>
+        <w:rPr>
+          <w:rFonts w:ascii="微软雅黑 Light" w:eastAsia="微软雅黑 Light" w:hAnsi="微软雅黑 Light" w:hint="eastAsia"/>
+          <w:b/>
+        </w:rPr>
+        <w:t>从一个均匀分布</w:t>
+      </w:r>
+      <w:r>
+        <w:rPr>
+          <w:rFonts w:ascii="微软雅黑 Light" w:eastAsia="微软雅黑 Light" w:hAnsi="微软雅黑 Light" w:hint="eastAsia"/>
+          <w:b/>
+        </w:rPr>
+        <w:t>(uniform distributed)</w:t>
+      </w:r>
+      <w:r>
+        <w:rPr>
+          <w:rFonts w:ascii="微软雅黑 Light" w:eastAsia="微软雅黑 Light" w:hAnsi="微软雅黑 Light" w:hint="eastAsia"/>
+          <w:b/>
+        </w:rPr>
+        <w:t>变量+一个变换，</w:t>
+      </w:r>
+      <w:r>
+        <w:rPr>
+          <w:rFonts w:ascii="微软雅黑 Light" w:eastAsia="微软雅黑 Light" w:hAnsi="微软雅黑 Light" w:hint="eastAsia"/>
+          <w:b/>
+        </w:rPr>
+        <w:t>来生成</w:t>
+      </w:r>
+      <w:r>
+        <w:rPr>
+          <w:rFonts w:ascii="微软雅黑 Light" w:eastAsia="微软雅黑 Light" w:hAnsi="微软雅黑 Light" w:hint="eastAsia"/>
+          <w:b/>
+        </w:rPr>
+        <w:t>给定</w:t>
+      </w:r>
+      <w:r>
+        <w:rPr>
+          <w:rFonts w:ascii="微软雅黑 Light" w:eastAsia="微软雅黑 Light" w:hAnsi="微软雅黑 Light" w:hint="eastAsia"/>
+          <w:b/>
+        </w:rPr>
+        <w:t>分布的概率分布函数</w:t>
+      </w:r>
+      <w:r>
+        <w:rPr>
+          <w:rFonts w:ascii="微软雅黑 Light" w:eastAsia="微软雅黑 Light" w:hAnsi="微软雅黑 Light" w:hint="eastAsia"/>
+          <w:b/>
+        </w:rPr>
+        <w:t>(</w:t>
+      </w:r>
+      <w:r>
+        <w:rPr>
+          <w:rFonts w:ascii="微软雅黑 Light" w:eastAsia="微软雅黑 Light" w:hAnsi="微软雅黑 Light"/>
+          <w:b/>
+        </w:rPr>
+        <w:t xml:space="preserve">CDF, </w:t>
+      </w:r>
+      <w:r>
+        <w:rPr>
+          <w:rFonts w:ascii="微软雅黑 Light" w:eastAsia="微软雅黑 Light" w:hAnsi="微软雅黑 Light" w:hint="eastAsia"/>
+          <w:b/>
+        </w:rPr>
+        <w:t>Cumulative Distribution Function)</w:t>
+      </w:r>
+      <w:r>
+        <w:rPr>
+          <w:rFonts w:ascii="微软雅黑 Light" w:eastAsia="微软雅黑 Light" w:hAnsi="微软雅黑 Light" w:hint="eastAsia"/>
+        </w:rPr>
+        <w:t>。</w:t>
+      </w:r>
     </w:p>
     <w:p>
       <w:pPr>
         <w:ind w:firstLine="420"/>
         <w:rPr>
-          <w:rFonts w:ascii="微软雅黑 Light" w:eastAsia="微软雅黑 Light" w:hAnsi="微软雅黑 Light" w:hint="eastAsia"/>
-        </w:rPr>
-      </w:pPr>
-      <w:r>
-        <w:rPr>
-          <w:rFonts w:ascii="微软雅黑 Light" w:eastAsia="微软雅黑 Light" w:hAnsi="微软雅黑 Light" w:hint="eastAsia"/>
-        </w:rPr>
-        <w:t>所以现在</w:t>
-      </w:r>
+          <w:rFonts w:ascii="微软雅黑 Light" w:eastAsia="微软雅黑 Light" w:hAnsi="微软雅黑 Light"/>
+        </w:rPr>
+      </w:pPr>
+      <w:r>
+        <w:rPr>
+          <w:rFonts w:ascii="微软雅黑 Light" w:eastAsia="微软雅黑 Light" w:hAnsi="微软雅黑 Light" w:hint="eastAsia"/>
+        </w:rPr>
+        <w:t>文章中给出了一个数学工具，</w:t>
+      </w:r>
+      <w:r>
+        <w:rPr>
+          <w:rFonts w:ascii="微软雅黑 Light" w:eastAsia="微软雅黑 Light" w:hAnsi="微软雅黑 Light" w:hint="eastAsia"/>
+        </w:rPr>
+        <w:t>叫</w:t>
+      </w:r>
+      <w:r>
+        <w:rPr>
+          <w:rFonts w:ascii="微软雅黑 Light" w:eastAsia="微软雅黑 Light" w:hAnsi="微软雅黑 Light" w:hint="eastAsia"/>
+          <w:b/>
+          <w:u w:val="single"/>
+        </w:rPr>
+        <w:t>Inverse Transform Sampling</w:t>
+      </w:r>
+      <w:r>
+        <w:rPr>
+          <w:rFonts w:ascii="微软雅黑 Light" w:eastAsia="微软雅黑 Light" w:hAnsi="微软雅黑 Light" w:hint="eastAsia"/>
+        </w:rPr>
+        <w:t>。</w:t>
+      </w:r>
+    </w:p>
+    <w:p>
+      <w:pPr>
+        <w:ind w:firstLine="420"/>
+        <w:rPr>
+          <w:rStyle w:val="a9"/>
+          <w:rFonts w:ascii="微软雅黑 Light" w:eastAsia="微软雅黑 Light" w:hAnsi="微软雅黑 Light"/>
+          <w:sz w:val="15"/>
+          <w:szCs w:val="15"/>
+        </w:rPr>
+      </w:pPr>
+      <w:hyperlink r:id="rId12" w:history="1">
+        <w:r>
+          <w:rPr>
+            <w:rStyle w:val="a9"/>
+            <w:rFonts w:ascii="微软雅黑 Light" w:eastAsia="微软雅黑 Light" w:hAnsi="微软雅黑 Light"/>
+            <w:sz w:val="15"/>
+            <w:szCs w:val="15"/>
+          </w:rPr>
+          <w:t>https://en.wikipedia.org/wiki/Inverse_transform_sampling</w:t>
+        </w:r>
+      </w:hyperlink>
+    </w:p>
+    <w:p>
+      <w:pPr>
+        <w:ind w:firstLine="420"/>
+        <w:rPr>
+          <w:rFonts w:ascii="微软雅黑 Light" w:eastAsia="微软雅黑 Light" w:hAnsi="微软雅黑 Light"/>
+          <w:sz w:val="15"/>
+          <w:szCs w:val="15"/>
+        </w:rPr>
+      </w:pPr>
+    </w:p>
+    <w:p>
+      <w:pPr>
+        <w:ind w:firstLine="420"/>
+        <w:rPr>
+          <w:rFonts w:ascii="微软雅黑 Light" w:eastAsia="微软雅黑 Light" w:hAnsi="微软雅黑 Light"/>
+        </w:rPr>
+      </w:pPr>
+      <w:r>
+        <w:rPr>
+          <w:rFonts w:ascii="微软雅黑 Light" w:eastAsia="微软雅黑 Light" w:hAnsi="微软雅黑 Light" w:hint="eastAsia"/>
+        </w:rPr>
+        <w:t>这玩意的意思是说，</w:t>
+      </w:r>
+      <w:r>
+        <w:rPr>
+          <w:rFonts w:ascii="微软雅黑 Light" w:eastAsia="微软雅黑 Light" w:hAnsi="微软雅黑 Light" w:hint="eastAsia"/>
+        </w:rPr>
+        <w:t>可以给定一个均匀分布变量</w:t>
+      </w:r>
+      <m:oMath>
+        <m:r>
+          <m:rPr>
+            <m:sty m:val="bi"/>
+          </m:rPr>
+          <w:rPr>
+            <w:rFonts w:ascii="Cambria Math" w:eastAsia="微软雅黑 Light" w:hAnsi="Cambria Math"/>
+          </w:rPr>
+          <m:t>U</m:t>
+        </m:r>
+        <m:r>
+          <w:rPr>
+            <w:rFonts w:ascii="Cambria Math" w:eastAsia="微软雅黑 Light" w:hAnsi="Cambria Math"/>
+          </w:rPr>
+          <m:t>~Uniform[0,1]</m:t>
+        </m:r>
+      </m:oMath>
+      <w:r>
+        <w:rPr>
+          <w:rFonts w:ascii="微软雅黑 Light" w:eastAsia="微软雅黑 Light" w:hAnsi="微软雅黑 Light" w:hint="eastAsia"/>
+        </w:rPr>
+        <w:t>，再给定一个我们想要生成的连续的随机变量</w:t>
+      </w:r>
+      <m:oMath>
+        <m:r>
+          <m:rPr>
+            <m:sty m:val="bi"/>
+          </m:rPr>
+          <w:rPr>
+            <w:rFonts w:ascii="Cambria Math" w:eastAsia="微软雅黑 Light" w:hAnsi="Cambria Math"/>
+          </w:rPr>
+          <m:t>X</m:t>
+        </m:r>
+      </m:oMath>
+      <w:r>
+        <w:rPr>
+          <w:rFonts w:ascii="微软雅黑 Light" w:eastAsia="微软雅黑 Light" w:hAnsi="微软雅黑 Light" w:hint="eastAsia"/>
+        </w:rPr>
+        <w:t>以及</w:t>
+      </w:r>
+      <w:r>
+        <w:rPr>
+          <w:rFonts w:ascii="微软雅黑 Light" w:eastAsia="微软雅黑 Light" w:hAnsi="微软雅黑 Light" w:hint="eastAsia"/>
+        </w:rPr>
+        <w:t>它</w:t>
+      </w:r>
+      <w:r>
+        <w:rPr>
+          <w:rFonts w:ascii="微软雅黑 Light" w:eastAsia="微软雅黑 Light" w:hAnsi="微软雅黑 Light" w:hint="eastAsia"/>
+        </w:rPr>
+        <w:t>理想</w:t>
+      </w:r>
+      <w:r>
+        <w:rPr>
+          <w:rFonts w:ascii="微软雅黑 Light" w:eastAsia="微软雅黑 Light" w:hAnsi="微软雅黑 Light" w:hint="eastAsia"/>
+        </w:rPr>
+        <w:t>的分布函数</w:t>
+      </w:r>
+      <m:oMath>
+        <m:sSub>
+          <m:sSubPr>
+            <m:ctrlPr>
+              <w:rPr>
+                <w:rFonts w:ascii="Cambria Math" w:eastAsia="微软雅黑 Light" w:hAnsi="Cambria Math"/>
+                <w:i/>
+              </w:rPr>
+            </m:ctrlPr>
+          </m:sSubPr>
+          <m:e>
+            <m:r>
+              <m:rPr>
+                <m:sty m:val="bi"/>
+              </m:rPr>
+              <w:rPr>
+                <w:rFonts w:ascii="Cambria Math" w:eastAsia="微软雅黑 Light" w:hAnsi="Cambria Math"/>
+              </w:rPr>
+              <m:t>F</m:t>
+            </m:r>
+          </m:e>
+          <m:sub>
+            <m:r>
+              <w:rPr>
+                <w:rFonts w:ascii="Cambria Math" w:eastAsia="微软雅黑 Light" w:hAnsi="Cambria Math"/>
+              </w:rPr>
+              <m:t>X</m:t>
+            </m:r>
+          </m:sub>
+        </m:sSub>
+        <m:r>
+          <w:rPr>
+            <w:rFonts w:ascii="Cambria Math" w:eastAsia="微软雅黑 Light" w:hAnsi="Cambria Math"/>
+          </w:rPr>
+          <m:t>(x)</m:t>
+        </m:r>
+      </m:oMath>
+      <w:r>
+        <w:rPr>
+          <w:rFonts w:ascii="微软雅黑 Light" w:eastAsia="微软雅黑 Light" w:hAnsi="微软雅黑 Light" w:hint="eastAsia"/>
+        </w:rPr>
+        <w:t>，我们可以</w:t>
+      </w:r>
+      <w:r>
+        <w:rPr>
+          <w:rFonts w:ascii="微软雅黑 Light" w:eastAsia="微软雅黑 Light" w:hAnsi="微软雅黑 Light" w:hint="eastAsia"/>
+        </w:rPr>
+        <w:t>推导出：</w:t>
+      </w:r>
+    </w:p>
+    <w:p>
+      <w:pPr>
+        <w:ind w:firstLine="420"/>
+        <w:rPr>
+          <w:rFonts w:ascii="微软雅黑 Light" w:eastAsia="微软雅黑 Light" w:hAnsi="微软雅黑 Light"/>
+          <w:i/>
+        </w:rPr>
+      </w:pPr>
+      <m:oMathPara>
+        <m:oMath>
+          <m:sSubSup>
+            <m:sSubSupPr>
+              <m:ctrlPr>
+                <w:rPr>
+                  <w:rFonts w:ascii="Cambria Math" w:eastAsia="微软雅黑 Light" w:hAnsi="Cambria Math"/>
+                  <w:i/>
+                </w:rPr>
+              </m:ctrlPr>
+            </m:sSubSupPr>
+            <m:e>
+              <m:r>
+                <m:rPr>
+                  <m:sty m:val="p"/>
+                </m:rPr>
+                <w:rPr>
+                  <w:rFonts w:ascii="Cambria Math" w:eastAsia="微软雅黑 Light" w:hAnsi="Cambria Math" w:hint="eastAsia"/>
+                </w:rPr>
+                <m:t>使</m:t>
+              </m:r>
+              <m:r>
+                <m:rPr>
+                  <m:sty m:val="bi"/>
+                </m:rPr>
+                <w:rPr>
+                  <w:rFonts w:ascii="Cambria Math" w:eastAsia="微软雅黑 Light" w:hAnsi="Cambria Math"/>
+                </w:rPr>
+                <m:t>X</m:t>
+              </m:r>
+              <m:r>
+                <w:rPr>
+                  <w:rFonts w:ascii="Cambria Math" w:eastAsia="微软雅黑 Light" w:hAnsi="Cambria Math"/>
+                </w:rPr>
+                <m:t>=</m:t>
+              </m:r>
+              <m:r>
+                <m:rPr>
+                  <m:sty m:val="bi"/>
+                </m:rPr>
+                <w:rPr>
+                  <w:rFonts w:ascii="Cambria Math" w:eastAsia="微软雅黑 Light" w:hAnsi="Cambria Math"/>
+                </w:rPr>
+                <m:t>F</m:t>
+              </m:r>
+            </m:e>
+            <m:sub>
+              <m:r>
+                <w:rPr>
+                  <w:rFonts w:ascii="Cambria Math" w:eastAsia="微软雅黑 Light" w:hAnsi="Cambria Math"/>
+                </w:rPr>
+                <m:t>X</m:t>
+              </m:r>
+            </m:sub>
+            <m:sup>
+              <m:r>
+                <w:rPr>
+                  <w:rFonts w:ascii="Cambria Math" w:eastAsia="微软雅黑 Light" w:hAnsi="Cambria Math"/>
+                </w:rPr>
+                <m:t>-1</m:t>
+              </m:r>
+            </m:sup>
+          </m:sSubSup>
+          <m:d>
+            <m:dPr>
+              <m:ctrlPr>
+                <w:rPr>
+                  <w:rFonts w:ascii="Cambria Math" w:eastAsia="微软雅黑 Light" w:hAnsi="Cambria Math"/>
+                  <w:i/>
+                </w:rPr>
+              </m:ctrlPr>
+            </m:dPr>
+            <m:e>
+              <m:r>
+                <w:rPr>
+                  <w:rFonts w:ascii="Cambria Math" w:eastAsia="微软雅黑 Light" w:hAnsi="Cambria Math"/>
+                </w:rPr>
+                <m:t>U</m:t>
+              </m:r>
+            </m:e>
+          </m:d>
+          <m:r>
+            <w:rPr>
+              <w:rFonts w:ascii="Cambria Math" w:eastAsia="微软雅黑 Light" w:hAnsi="Cambria Math" w:hint="eastAsia"/>
+            </w:rPr>
+            <m:t>，</m:t>
+          </m:r>
+          <m:r>
+            <m:rPr>
+              <m:sty m:val="p"/>
+            </m:rPr>
+            <w:rPr>
+              <w:rFonts w:ascii="Cambria Math" w:eastAsia="微软雅黑 Light" w:hAnsi="Cambria Math" w:hint="eastAsia"/>
+            </w:rPr>
+            <m:t>则</m:t>
+          </m:r>
+          <m:r>
+            <w:rPr>
+              <w:rFonts w:ascii="Cambria Math" w:eastAsia="微软雅黑 Light" w:hAnsi="Cambria Math"/>
+            </w:rPr>
+            <m:t>X~</m:t>
+          </m:r>
+          <m:sSub>
+            <m:sSubPr>
+              <m:ctrlPr>
+                <w:rPr>
+                  <w:rFonts w:ascii="Cambria Math" w:eastAsia="微软雅黑 Light" w:hAnsi="Cambria Math"/>
+                  <w:i/>
+                </w:rPr>
+              </m:ctrlPr>
+            </m:sSubPr>
+            <m:e>
+              <m:r>
+                <m:rPr>
+                  <m:sty m:val="bi"/>
+                </m:rPr>
+                <w:rPr>
+                  <w:rFonts w:ascii="Cambria Math" w:eastAsia="微软雅黑 Light" w:hAnsi="Cambria Math"/>
+                </w:rPr>
+                <m:t>F</m:t>
+              </m:r>
+            </m:e>
+            <m:sub>
+              <m:r>
+                <w:rPr>
+                  <w:rFonts w:ascii="Cambria Math" w:eastAsia="微软雅黑 Light" w:hAnsi="Cambria Math"/>
+                </w:rPr>
+                <m:t>X</m:t>
+              </m:r>
+            </m:sub>
+          </m:sSub>
+          <m:r>
+            <w:rPr>
+              <w:rFonts w:ascii="Cambria Math" w:eastAsia="微软雅黑 Light" w:hAnsi="Cambria Math"/>
+            </w:rPr>
+            <m:t>(x)</m:t>
+          </m:r>
+        </m:oMath>
+      </m:oMathPara>
+    </w:p>
+    <w:p>
+      <w:pPr>
+        <w:ind w:firstLine="420"/>
+        <w:rPr>
+          <w:rFonts w:ascii="微软雅黑 Light" w:eastAsia="微软雅黑 Light" w:hAnsi="微软雅黑 Light"/>
+        </w:rPr>
+      </w:pPr>
+      <w:r>
+        <w:rPr>
+          <w:rFonts w:ascii="微软雅黑 Light" w:eastAsia="微软雅黑 Light" w:hAnsi="微软雅黑 Light" w:hint="eastAsia"/>
+        </w:rPr>
+        <w:t>具体推导直接看维基吧。</w:t>
+      </w:r>
+      <w:r>
+        <w:rPr>
+          <w:rFonts w:ascii="微软雅黑 Light" w:eastAsia="微软雅黑 Light" w:hAnsi="微软雅黑 Light" w:hint="eastAsia"/>
+        </w:rPr>
+        <w:t>用这个数学工具我们可以用均匀分布随机变量+</w:t>
+      </w:r>
+      <w:r>
+        <w:rPr>
+          <w:rFonts w:ascii="微软雅黑 Light" w:eastAsia="微软雅黑 Light" w:hAnsi="微软雅黑 Light" w:hint="eastAsia"/>
+        </w:rPr>
+        <w:t>给定的</w:t>
+      </w:r>
+      <w:r>
+        <w:rPr>
+          <w:rFonts w:ascii="微软雅黑 Light" w:eastAsia="微软雅黑 Light" w:hAnsi="微软雅黑 Light" w:hint="eastAsia"/>
+        </w:rPr>
+        <w:t>CDF</w:t>
+      </w:r>
+      <w:r>
+        <w:rPr>
+          <w:rFonts w:ascii="微软雅黑 Light" w:eastAsia="微软雅黑 Light" w:hAnsi="微软雅黑 Light" w:hint="eastAsia"/>
+        </w:rPr>
+        <w:t>的</w:t>
+      </w:r>
+      <w:r>
+        <w:rPr>
+          <w:rFonts w:ascii="微软雅黑 Light" w:eastAsia="微软雅黑 Light" w:hAnsi="微软雅黑 Light" w:hint="eastAsia"/>
+          <w:b/>
+          <w:u w:val="single"/>
+        </w:rPr>
+        <w:t>反函数</w:t>
+      </w:r>
+      <w:r>
+        <w:rPr>
+          <w:rFonts w:ascii="微软雅黑 Light" w:eastAsia="微软雅黑 Light" w:hAnsi="微软雅黑 Light" w:hint="eastAsia"/>
+        </w:rPr>
+        <w:t>来</w:t>
+      </w:r>
+      <w:r>
+        <w:rPr>
+          <w:rFonts w:ascii="微软雅黑 Light" w:eastAsia="微软雅黑 Light" w:hAnsi="微软雅黑 Light" w:hint="eastAsia"/>
+        </w:rPr>
+        <w:t>构造一个随机</w:t>
+      </w:r>
+      <w:r>
+        <w:rPr>
+          <w:rFonts w:ascii="微软雅黑 Light" w:eastAsia="微软雅黑 Light" w:hAnsi="微软雅黑 Light" w:hint="eastAsia"/>
+        </w:rPr>
+        <w:t>变量</w:t>
+      </w:r>
+      <m:oMath>
+        <m:r>
+          <m:rPr>
+            <m:sty m:val="bi"/>
+          </m:rPr>
+          <w:rPr>
+            <w:rFonts w:ascii="Cambria Math" w:eastAsia="微软雅黑 Light" w:hAnsi="Cambria Math"/>
+          </w:rPr>
+          <m:t>X</m:t>
+        </m:r>
+      </m:oMath>
+      <w:r>
+        <w:rPr>
+          <w:rFonts w:ascii="微软雅黑 Light" w:eastAsia="微软雅黑 Light" w:hAnsi="微软雅黑 Light" w:hint="eastAsia"/>
+        </w:rPr>
+        <w:t>，使得这个构造的变量服从我们给定的CDF。</w:t>
+      </w:r>
+    </w:p>
+    <w:p>
+      <w:pPr>
+        <w:ind w:firstLine="420"/>
+        <w:rPr>
+          <w:rFonts w:ascii="微软雅黑 Light" w:eastAsia="微软雅黑 Light" w:hAnsi="微软雅黑 Light"/>
+        </w:rPr>
+      </w:pPr>
+      <w:r>
+        <w:rPr>
+          <w:rFonts w:ascii="微软雅黑 Light" w:eastAsia="微软雅黑 Light" w:hAnsi="微软雅黑 Light" w:hint="eastAsia"/>
+        </w:rPr>
+        <w:t>下面中文维基的链接的</w:t>
+      </w:r>
+      <w:r>
+        <w:rPr>
+          <w:rFonts w:ascii="微软雅黑 Light" w:eastAsia="微软雅黑 Light" w:hAnsi="微软雅黑 Light"/>
+        </w:rPr>
+        <w:t>”</w:t>
+      </w:r>
+      <w:r>
+        <w:rPr>
+          <w:rFonts w:ascii="微软雅黑 Light" w:eastAsia="微软雅黑 Light" w:hAnsi="微软雅黑 Light" w:hint="eastAsia"/>
+        </w:rPr>
+        <w:t>反函数</w:t>
+      </w:r>
+      <w:r>
+        <w:rPr>
+          <w:rFonts w:ascii="微软雅黑 Light" w:eastAsia="微软雅黑 Light" w:hAnsi="微软雅黑 Light"/>
+        </w:rPr>
+        <w:t>”</w:t>
+      </w:r>
+      <w:r>
+        <w:rPr>
+          <w:rFonts w:ascii="微软雅黑 Light" w:eastAsia="微软雅黑 Light" w:hAnsi="微软雅黑 Light" w:hint="eastAsia"/>
+        </w:rPr>
+        <w:t>条目也提到这个操作</w:t>
+      </w:r>
+      <w:r>
+        <w:rPr>
+          <w:rFonts w:ascii="微软雅黑 Light" w:eastAsia="微软雅黑 Light" w:hAnsi="微软雅黑 Light" w:hint="eastAsia"/>
+        </w:rPr>
+        <w:t>。</w:t>
+      </w:r>
+    </w:p>
+    <w:p>
+      <w:pPr>
+        <w:ind w:firstLine="420"/>
+        <w:rPr>
+          <w:rStyle w:val="a9"/>
+          <w:rFonts w:ascii="微软雅黑 Light" w:eastAsia="微软雅黑 Light" w:hAnsi="微软雅黑 Light"/>
+          <w:sz w:val="15"/>
+          <w:szCs w:val="15"/>
+        </w:rPr>
+      </w:pPr>
+      <w:hyperlink r:id="rId13" w:history="1">
+        <w:r>
+          <w:rPr>
+            <w:rStyle w:val="a9"/>
+            <w:rFonts w:ascii="微软雅黑 Light" w:eastAsia="微软雅黑 Light" w:hAnsi="微软雅黑 Light"/>
+            <w:sz w:val="15"/>
+            <w:szCs w:val="15"/>
+          </w:rPr>
+          <w:t>https://zh.wikipedia.org/wiki/%E7%B4%AF%E7%A7%AF%E5%88%86%E5%B8%83%E5%87%BD%E6%95%B0</w:t>
+        </w:r>
+      </w:hyperlink>
+    </w:p>
+    <w:p>
+      <w:pPr>
+        <w:ind w:firstLine="420"/>
+        <w:rPr>
+          <w:rFonts w:ascii="微软雅黑 Light" w:eastAsia="微软雅黑 Light" w:hAnsi="微软雅黑 Light"/>
+          <w:sz w:val="15"/>
+          <w:szCs w:val="15"/>
+        </w:rPr>
+      </w:pPr>
+    </w:p>
+    <w:p>
+      <w:pPr>
+        <w:ind w:firstLine="420"/>
+        <w:rPr>
+          <w:rFonts w:ascii="微软雅黑 Light" w:eastAsia="微软雅黑 Light" w:hAnsi="微软雅黑 Light"/>
+        </w:rPr>
+      </w:pPr>
+      <w:r>
+        <w:rPr>
+          <w:rFonts w:ascii="微软雅黑 Light" w:eastAsia="微软雅黑 Light" w:hAnsi="微软雅黑 Light" w:hint="eastAsia"/>
+        </w:rPr>
+        <w:t>我们</w:t>
+      </w:r>
+      <w:r>
+        <w:rPr>
+          <w:rFonts w:ascii="微软雅黑 Light" w:eastAsia="微软雅黑 Light" w:hAnsi="微软雅黑 Light" w:hint="eastAsia"/>
+        </w:rPr>
+        <w:t>回到球面均匀采样。</w:t>
+      </w:r>
+      <w:r>
+        <w:rPr>
+          <w:rFonts w:ascii="微软雅黑 Light" w:eastAsia="微软雅黑 Light" w:hAnsi="微软雅黑 Light" w:hint="eastAsia"/>
+        </w:rPr>
+        <w:t>因为</w:t>
+      </w:r>
+      <m:oMath>
+        <m:r>
+          <w:rPr>
+            <w:rFonts w:ascii="Cambria Math" w:eastAsia="微软雅黑 Light" w:hAnsi="Cambria Math"/>
+          </w:rPr>
+          <m:t>f</m:t>
+        </m:r>
+        <m:d>
+          <m:dPr>
+            <m:ctrlPr>
+              <w:rPr>
+                <w:rFonts w:ascii="Cambria Math" w:eastAsia="微软雅黑 Light" w:hAnsi="Cambria Math"/>
+                <w:i/>
+              </w:rPr>
+            </m:ctrlPr>
+          </m:dPr>
+          <m:e>
+            <m:r>
+              <w:rPr>
+                <w:rFonts w:ascii="Cambria Math" w:eastAsia="微软雅黑 Light" w:hAnsi="Cambria Math"/>
+              </w:rPr>
+              <m:t>ϕ</m:t>
+            </m:r>
+          </m:e>
+        </m:d>
+        <m:r>
+          <m:rPr>
+            <m:sty m:val="p"/>
+          </m:rPr>
+          <w:rPr>
+            <w:rFonts w:ascii="Cambria Math" w:eastAsia="微软雅黑 Light" w:hAnsi="Cambria Math" w:hint="eastAsia"/>
+          </w:rPr>
+          <m:t>=</m:t>
+        </m:r>
+        <m:f>
+          <m:fPr>
+            <m:ctrlPr>
+              <w:rPr>
+                <w:rFonts w:ascii="Cambria Math" w:eastAsia="微软雅黑 Light" w:hAnsi="Cambria Math"/>
+              </w:rPr>
+            </m:ctrlPr>
+          </m:fPr>
+          <m:num>
+            <m:r>
+              <m:rPr>
+                <m:sty m:val="p"/>
+              </m:rPr>
+              <w:rPr>
+                <w:rFonts w:ascii="Cambria Math" w:eastAsia="微软雅黑 Light" w:hAnsi="Cambria Math"/>
+              </w:rPr>
+              <m:t>1</m:t>
+            </m:r>
+          </m:num>
+          <m:den>
+            <m:r>
+              <m:rPr>
+                <m:sty m:val="p"/>
+              </m:rPr>
+              <w:rPr>
+                <w:rFonts w:ascii="Cambria Math" w:eastAsia="微软雅黑 Light" w:hAnsi="Cambria Math"/>
+              </w:rPr>
+              <m:t>2π</m:t>
+            </m:r>
+          </m:den>
+        </m:f>
+      </m:oMath>
       <w:r>
         <w:rPr>
           <w:rFonts w:ascii="微软雅黑 Light" w:eastAsia="微软雅黑 Light" w:hAnsi="微软雅黑 Light" w:hint="eastAsia"/>
         </w:rPr>
         <w:t>，</w:t>
       </w:r>
-      <w:r>
-        <w:rPr>
-          <w:rFonts w:ascii="微软雅黑 Light" w:eastAsia="微软雅黑 Light" w:hAnsi="微软雅黑 Light" w:hint="eastAsia"/>
-        </w:rPr>
-        <w:t>我们在</w:t>
-      </w:r>
-      <w:r>
-        <w:rPr>
-          <w:rFonts w:ascii="微软雅黑 Light" w:eastAsia="微软雅黑 Light" w:hAnsi="微软雅黑 Light" w:hint="eastAsia"/>
-        </w:rPr>
-        <w:t>单位球</w:t>
-      </w:r>
-      <w:r>
-        <w:rPr>
-          <w:rFonts w:ascii="微软雅黑 Light" w:eastAsia="微软雅黑 Light" w:hAnsi="微软雅黑 Light" w:hint="eastAsia"/>
-        </w:rPr>
-        <w:t>表面上采样的</w:t>
-      </w:r>
-      <w:r>
-        <w:rPr>
-          <w:rFonts w:ascii="微软雅黑 Light" w:eastAsia="微软雅黑 Light" w:hAnsi="微软雅黑 Light" w:hint="eastAsia"/>
-        </w:rPr>
-        <w:t>概率是均匀的</w:t>
-      </w:r>
-      <w:r>
-        <w:rPr>
-          <w:rFonts w:ascii="微软雅黑 Light" w:eastAsia="微软雅黑 Light" w:hAnsi="微软雅黑 Light" w:hint="eastAsia"/>
-        </w:rPr>
-        <w:t>了</w:t>
-      </w:r>
-      <w:r>
-        <w:rPr>
-          <w:rFonts w:ascii="微软雅黑 Light" w:eastAsia="微软雅黑 Light" w:hAnsi="微软雅黑 Light" w:hint="eastAsia"/>
-        </w:rPr>
-        <w:t>，</w:t>
+      <m:oMath>
+        <m:r>
+          <w:rPr>
+            <w:rFonts w:ascii="Cambria Math" w:eastAsia="微软雅黑 Light" w:hAnsi="Cambria Math"/>
+          </w:rPr>
+          <m:t>ϕ</m:t>
+        </m:r>
+      </m:oMath>
+      <w:r>
+        <w:rPr>
+          <w:rFonts w:ascii="微软雅黑 Light" w:eastAsia="微软雅黑 Light" w:hAnsi="微软雅黑 Light" w:hint="eastAsia"/>
+        </w:rPr>
+        <w:t>的变换就很好构造，先不管了。</w:t>
+      </w:r>
+      <w:r>
+        <w:rPr>
+          <w:rFonts w:ascii="微软雅黑 Light" w:eastAsia="微软雅黑 Light" w:hAnsi="微软雅黑 Light" w:hint="eastAsia"/>
+        </w:rPr>
+        <w:t>而</w:t>
+      </w:r>
+      <m:oMath>
+        <m:r>
+          <w:rPr>
+            <w:rFonts w:ascii="Cambria Math" w:eastAsia="微软雅黑 Light" w:hAnsi="Cambria Math"/>
+          </w:rPr>
+          <m:t>f(θ)</m:t>
+        </m:r>
+      </m:oMath>
+      <w:r>
+        <w:rPr>
+          <w:rFonts w:ascii="微软雅黑 Light" w:eastAsia="微软雅黑 Light" w:hAnsi="微软雅黑 Light" w:hint="eastAsia"/>
+        </w:rPr>
+        <w:t>是个变量，所以变量</w:t>
+      </w:r>
+      <m:oMath>
+        <m:r>
+          <m:rPr>
+            <m:sty m:val="p"/>
+          </m:rPr>
+          <w:rPr>
+            <w:rFonts w:ascii="Cambria Math" w:eastAsia="微软雅黑 Light" w:hAnsi="Cambria Math"/>
+          </w:rPr>
+          <m:t>θ</m:t>
+        </m:r>
+      </m:oMath>
+      <w:r>
+        <w:rPr>
+          <w:rFonts w:ascii="微软雅黑 Light" w:eastAsia="微软雅黑 Light" w:hAnsi="微软雅黑 Light" w:hint="eastAsia"/>
+        </w:rPr>
+        <w:t>的分布函数要搞一下了。</w:t>
+      </w:r>
+    </w:p>
+    <w:p>
+      <w:pPr>
+        <w:ind w:firstLine="420"/>
+        <w:rPr>
+          <w:rFonts w:ascii="微软雅黑 Light" w:eastAsia="微软雅黑 Light" w:hAnsi="微软雅黑 Light"/>
+        </w:rPr>
+      </w:pPr>
+      <w:r>
+        <w:rPr>
+          <w:rFonts w:ascii="微软雅黑 Light" w:eastAsia="微软雅黑 Light" w:hAnsi="微软雅黑 Light" w:hint="eastAsia"/>
+        </w:rPr>
+        <w:t>因为：</w:t>
+      </w:r>
+    </w:p>
+    <w:p>
+      <w:pPr>
+        <w:ind w:firstLine="420"/>
+        <w:rPr>
+          <w:rFonts w:ascii="微软雅黑 Light" w:eastAsia="微软雅黑 Light" w:hAnsi="微软雅黑 Light"/>
+          <w:i/>
+        </w:rPr>
+      </w:pPr>
+      <m:oMathPara>
+        <m:oMath>
+          <m:r>
+            <w:rPr>
+              <w:rFonts w:ascii="Cambria Math" w:eastAsia="微软雅黑 Light" w:hAnsi="Cambria Math"/>
+            </w:rPr>
+            <m:t>F</m:t>
+          </m:r>
+          <m:d>
+            <m:dPr>
+              <m:ctrlPr>
+                <w:rPr>
+                  <w:rFonts w:ascii="Cambria Math" w:eastAsia="微软雅黑 Light" w:hAnsi="Cambria Math"/>
+                  <w:i/>
+                </w:rPr>
+              </m:ctrlPr>
+            </m:dPr>
+            <m:e>
+              <m:r>
+                <w:rPr>
+                  <w:rFonts w:ascii="Cambria Math" w:eastAsia="微软雅黑 Light" w:hAnsi="Cambria Math"/>
+                </w:rPr>
+                <m:t>θ</m:t>
+              </m:r>
+            </m:e>
+          </m:d>
+          <m:r>
+            <w:rPr>
+              <w:rFonts w:ascii="Cambria Math" w:eastAsia="微软雅黑 Light" w:hAnsi="Cambria Math"/>
+            </w:rPr>
+            <m:t>=</m:t>
+          </m:r>
+          <m:nary>
+            <m:naryPr>
+              <m:limLoc m:val="undOvr"/>
+              <m:ctrlPr>
+                <w:rPr>
+                  <w:rFonts w:ascii="Cambria Math" w:eastAsia="微软雅黑 Light" w:hAnsi="Cambria Math"/>
+                  <w:i/>
+                </w:rPr>
+              </m:ctrlPr>
+            </m:naryPr>
+            <m:sub>
+              <m:r>
+                <w:rPr>
+                  <w:rFonts w:ascii="Cambria Math" w:eastAsia="微软雅黑 Light" w:hAnsi="Cambria Math"/>
+                </w:rPr>
+                <m:t>0</m:t>
+              </m:r>
+            </m:sub>
+            <m:sup>
+              <m:r>
+                <w:rPr>
+                  <w:rFonts w:ascii="Cambria Math" w:eastAsia="微软雅黑 Light" w:hAnsi="Cambria Math"/>
+                </w:rPr>
+                <m:t>θ</m:t>
+              </m:r>
+            </m:sup>
+            <m:e>
+              <m:r>
+                <w:rPr>
+                  <w:rFonts w:ascii="Cambria Math" w:eastAsia="微软雅黑 Light" w:hAnsi="Cambria Math"/>
+                </w:rPr>
+                <m:t>f(</m:t>
+              </m:r>
+              <m:acc>
+                <m:accPr>
+                  <m:ctrlPr>
+                    <w:rPr>
+                      <w:rFonts w:ascii="Cambria Math" w:eastAsia="微软雅黑 Light" w:hAnsi="Cambria Math"/>
+                      <w:i/>
+                    </w:rPr>
+                  </m:ctrlPr>
+                </m:accPr>
+                <m:e>
+                  <m:r>
+                    <w:rPr>
+                      <w:rFonts w:ascii="Cambria Math" w:eastAsia="微软雅黑 Light" w:hAnsi="Cambria Math"/>
+                    </w:rPr>
+                    <m:t>θ</m:t>
+                  </m:r>
+                </m:e>
+              </m:acc>
+              <m:r>
+                <w:rPr>
+                  <w:rFonts w:ascii="Cambria Math" w:eastAsia="微软雅黑 Light" w:hAnsi="Cambria Math"/>
+                </w:rPr>
+                <m:t>)</m:t>
+              </m:r>
+            </m:e>
+          </m:nary>
+          <m:r>
+            <w:rPr>
+              <w:rFonts w:ascii="Cambria Math" w:eastAsia="微软雅黑 Light" w:hAnsi="Cambria Math"/>
+            </w:rPr>
+            <m:t>d</m:t>
+          </m:r>
+          <m:acc>
+            <m:accPr>
+              <m:ctrlPr>
+                <w:rPr>
+                  <w:rFonts w:ascii="Cambria Math" w:eastAsia="微软雅黑 Light" w:hAnsi="Cambria Math"/>
+                  <w:i/>
+                </w:rPr>
+              </m:ctrlPr>
+            </m:accPr>
+            <m:e>
+              <m:r>
+                <w:rPr>
+                  <w:rFonts w:ascii="Cambria Math" w:eastAsia="微软雅黑 Light" w:hAnsi="Cambria Math"/>
+                </w:rPr>
+                <m:t>θ</m:t>
+              </m:r>
+            </m:e>
+          </m:acc>
+          <m:r>
+            <w:rPr>
+              <w:rFonts w:ascii="Cambria Math" w:eastAsia="微软雅黑 Light" w:hAnsi="Cambria Math"/>
+            </w:rPr>
+            <m:t>=</m:t>
+          </m:r>
+          <m:f>
+            <m:fPr>
+              <m:ctrlPr>
+                <w:rPr>
+                  <w:rFonts w:ascii="Cambria Math" w:eastAsia="微软雅黑 Light" w:hAnsi="Cambria Math"/>
+                  <w:i/>
+                </w:rPr>
+              </m:ctrlPr>
+            </m:fPr>
+            <m:num>
+              <m:r>
+                <w:rPr>
+                  <w:rFonts w:ascii="Cambria Math" w:eastAsia="微软雅黑 Light" w:hAnsi="Cambria Math"/>
+                </w:rPr>
+                <m:t>1-cos⁡(θ)</m:t>
+              </m:r>
+            </m:num>
+            <m:den>
+              <m:r>
+                <w:rPr>
+                  <w:rFonts w:ascii="Cambria Math" w:eastAsia="微软雅黑 Light" w:hAnsi="Cambria Math"/>
+                </w:rPr>
+                <m:t>2</m:t>
+              </m:r>
+            </m:den>
+          </m:f>
+        </m:oMath>
+      </m:oMathPara>
+    </w:p>
+    <w:p>
+      <w:pPr>
+        <w:ind w:firstLine="420"/>
+        <w:rPr>
+          <w:rFonts w:ascii="微软雅黑 Light" w:eastAsia="微软雅黑 Light" w:hAnsi="微软雅黑 Light"/>
+        </w:rPr>
+      </w:pPr>
+      <w:r>
+        <w:rPr>
+          <w:rFonts w:ascii="微软雅黑 Light" w:eastAsia="微软雅黑 Light" w:hAnsi="微软雅黑 Light" w:hint="eastAsia"/>
+        </w:rPr>
+        <w:t>我们要用上面说的Inverse Transform Sampl</w:t>
+      </w:r>
+      <w:r>
+        <w:rPr>
+          <w:rFonts w:ascii="微软雅黑 Light" w:eastAsia="微软雅黑 Light" w:hAnsi="微软雅黑 Light"/>
+        </w:rPr>
+        <w:t>ing</w:t>
+      </w:r>
+      <w:r>
+        <w:rPr>
+          <w:rFonts w:ascii="微软雅黑 Light" w:eastAsia="微软雅黑 Light" w:hAnsi="微软雅黑 Light" w:hint="eastAsia"/>
+        </w:rPr>
+        <w:t>来构造出</w:t>
+      </w:r>
+      <m:oMath>
+        <m:sSub>
+          <m:sSubPr>
+            <m:ctrlPr>
+              <w:rPr>
+                <w:rFonts w:ascii="Cambria Math" w:eastAsia="微软雅黑 Light" w:hAnsi="Cambria Math"/>
+              </w:rPr>
+            </m:ctrlPr>
+          </m:sSubPr>
+          <m:e>
+            <m:r>
+              <m:rPr>
+                <m:sty m:val="p"/>
+              </m:rPr>
+              <w:rPr>
+                <w:rFonts w:ascii="Cambria Math" w:eastAsia="微软雅黑 Light" w:hAnsi="Cambria Math"/>
+              </w:rPr>
+              <m:t>ξ</m:t>
+            </m:r>
+          </m:e>
+          <m:sub>
+            <m:r>
+              <m:rPr>
+                <m:sty m:val="p"/>
+              </m:rPr>
+              <w:rPr>
+                <w:rFonts w:ascii="Cambria Math" w:eastAsia="微软雅黑 Light" w:hAnsi="Cambria Math"/>
+              </w:rPr>
+              <m:t>x</m:t>
+            </m:r>
+          </m:sub>
+        </m:sSub>
+        <m:r>
+          <w:rPr>
+            <w:rFonts w:ascii="Cambria Math" w:eastAsia="微软雅黑 Light" w:hAnsi="Cambria Math"/>
+          </w:rPr>
+          <m:t>→θ</m:t>
+        </m:r>
+      </m:oMath>
+      <w:r>
+        <w:rPr>
+          <w:rFonts w:ascii="微软雅黑 Light" w:eastAsia="微软雅黑 Light" w:hAnsi="微软雅黑 Light" w:hint="eastAsia"/>
+        </w:rPr>
+        <w:t>的变换</w:t>
+      </w:r>
+      <w:r>
+        <w:rPr>
+          <w:rFonts w:ascii="微软雅黑 Light" w:eastAsia="微软雅黑 Light" w:hAnsi="微软雅黑 Light" w:hint="eastAsia"/>
+        </w:rPr>
+        <w:t>使得</w:t>
+      </w:r>
+      <m:oMath>
+        <m:r>
+          <w:rPr>
+            <w:rFonts w:ascii="Cambria Math" w:eastAsia="微软雅黑 Light" w:hAnsi="Cambria Math"/>
+          </w:rPr>
+          <m:t>θ~</m:t>
+        </m:r>
+        <m:r>
+          <w:rPr>
+            <w:rFonts w:ascii="Cambria Math" w:eastAsia="微软雅黑 Light" w:hAnsi="Cambria Math"/>
+          </w:rPr>
+          <m:t>F</m:t>
+        </m:r>
+        <m:r>
+          <w:rPr>
+            <w:rFonts w:ascii="Cambria Math" w:eastAsia="微软雅黑 Light" w:hAnsi="Cambria Math"/>
+          </w:rPr>
+          <m:t>(θ)</m:t>
+        </m:r>
+      </m:oMath>
+    </w:p>
+    <w:p>
+      <w:pPr>
+        <w:ind w:firstLine="420"/>
+        <w:rPr>
+          <w:rFonts w:ascii="微软雅黑 Light" w:eastAsia="微软雅黑 Light" w:hAnsi="微软雅黑 Light"/>
+        </w:rPr>
+      </w:pPr>
+      <w:r>
+        <w:rPr>
+          <w:rFonts w:ascii="微软雅黑 Light" w:eastAsia="微软雅黑 Light" w:hAnsi="微软雅黑 Light" w:hint="eastAsia"/>
+        </w:rPr>
+        <w:t>。那么这个数学工具最关键一步就是求出</w:t>
+      </w:r>
+      <m:oMath>
+        <m:r>
+          <w:rPr>
+            <w:rFonts w:ascii="Cambria Math" w:eastAsia="微软雅黑 Light" w:hAnsi="Cambria Math"/>
+          </w:rPr>
+          <m:t>F</m:t>
+        </m:r>
+        <m:d>
+          <m:dPr>
+            <m:ctrlPr>
+              <w:rPr>
+                <w:rFonts w:ascii="Cambria Math" w:eastAsia="微软雅黑 Light" w:hAnsi="Cambria Math"/>
+                <w:i/>
+              </w:rPr>
+            </m:ctrlPr>
+          </m:dPr>
+          <m:e>
+            <m:r>
+              <w:rPr>
+                <w:rFonts w:ascii="Cambria Math" w:eastAsia="微软雅黑 Light" w:hAnsi="Cambria Math"/>
+              </w:rPr>
+              <m:t>x</m:t>
+            </m:r>
+          </m:e>
+        </m:d>
+      </m:oMath>
+      <w:r>
+        <w:rPr>
+          <w:rFonts w:ascii="微软雅黑 Light" w:eastAsia="微软雅黑 Light" w:hAnsi="微软雅黑 Light" w:hint="eastAsia"/>
+        </w:rPr>
+        <w:t>的反函数</w:t>
+      </w:r>
+      <m:oMath>
+        <m:sSup>
+          <m:sSupPr>
+            <m:ctrlPr>
+              <w:rPr>
+                <w:rFonts w:ascii="Cambria Math" w:eastAsia="微软雅黑 Light" w:hAnsi="Cambria Math"/>
+                <w:i/>
+              </w:rPr>
+            </m:ctrlPr>
+          </m:sSupPr>
+          <m:e>
+            <m:r>
+              <w:rPr>
+                <w:rFonts w:ascii="Cambria Math" w:eastAsia="微软雅黑 Light" w:hAnsi="Cambria Math"/>
+              </w:rPr>
+              <m:t>F</m:t>
+            </m:r>
+          </m:e>
+          <m:sup>
+            <m:r>
+              <w:rPr>
+                <w:rFonts w:ascii="Cambria Math" w:eastAsia="微软雅黑 Light" w:hAnsi="Cambria Math"/>
+              </w:rPr>
+              <m:t>-1</m:t>
+            </m:r>
+          </m:sup>
+        </m:sSup>
+        <m:d>
+          <m:dPr>
+            <m:ctrlPr>
+              <w:rPr>
+                <w:rFonts w:ascii="Cambria Math" w:eastAsia="微软雅黑 Light" w:hAnsi="Cambria Math"/>
+                <w:i/>
+              </w:rPr>
+            </m:ctrlPr>
+          </m:dPr>
+          <m:e>
+            <m:r>
+              <w:rPr>
+                <w:rFonts w:ascii="Cambria Math" w:eastAsia="微软雅黑 Light" w:hAnsi="Cambria Math"/>
+              </w:rPr>
+              <m:t>x</m:t>
+            </m:r>
+          </m:e>
+        </m:d>
+      </m:oMath>
+      <w:r>
+        <w:rPr>
+          <w:rFonts w:ascii="微软雅黑 Light" w:eastAsia="微软雅黑 Light" w:hAnsi="微软雅黑 Light" w:hint="eastAsia"/>
+        </w:rPr>
+        <w:t>。</w:t>
+      </w:r>
+      <w:r>
+        <w:rPr>
+          <w:rFonts w:ascii="微软雅黑 Light" w:eastAsia="微软雅黑 Light" w:hAnsi="微软雅黑 Light" w:hint="eastAsia"/>
+        </w:rPr>
+        <w:t>那么很明显的：</w:t>
+      </w:r>
+    </w:p>
+    <w:p>
+      <w:pPr>
+        <w:ind w:firstLine="420"/>
+        <w:rPr>
+          <w:rFonts w:ascii="微软雅黑 Light" w:eastAsia="微软雅黑 Light" w:hAnsi="微软雅黑 Light" w:hint="eastAsia"/>
+          <w:i/>
+        </w:rPr>
+      </w:pPr>
+      <m:oMathPara>
+        <m:oMath>
+          <m:sSup>
+            <m:sSupPr>
+              <m:ctrlPr>
+                <w:rPr>
+                  <w:rFonts w:ascii="Cambria Math" w:eastAsia="微软雅黑 Light" w:hAnsi="Cambria Math"/>
+                  <w:i/>
+                </w:rPr>
+              </m:ctrlPr>
+            </m:sSupPr>
+            <m:e>
+              <m:r>
+                <w:rPr>
+                  <w:rFonts w:ascii="Cambria Math" w:eastAsia="微软雅黑 Light" w:hAnsi="Cambria Math"/>
+                </w:rPr>
+                <m:t>F</m:t>
+              </m:r>
+            </m:e>
+            <m:sup>
+              <m:r>
+                <w:rPr>
+                  <w:rFonts w:ascii="Cambria Math" w:eastAsia="微软雅黑 Light" w:hAnsi="Cambria Math"/>
+                </w:rPr>
+                <m:t>-1</m:t>
+              </m:r>
+            </m:sup>
+          </m:sSup>
+          <m:d>
+            <m:dPr>
+              <m:ctrlPr>
+                <w:rPr>
+                  <w:rFonts w:ascii="Cambria Math" w:eastAsia="微软雅黑 Light" w:hAnsi="Cambria Math"/>
+                  <w:i/>
+                </w:rPr>
+              </m:ctrlPr>
+            </m:dPr>
+            <m:e>
+              <m:r>
+                <w:rPr>
+                  <w:rFonts w:ascii="Cambria Math" w:eastAsia="微软雅黑 Light" w:hAnsi="Cambria Math"/>
+                </w:rPr>
+                <m:t>x</m:t>
+              </m:r>
+            </m:e>
+          </m:d>
+          <m:r>
+            <w:rPr>
+              <w:rFonts w:ascii="Cambria Math" w:eastAsia="微软雅黑 Light" w:hAnsi="Cambria Math"/>
+            </w:rPr>
+            <m:t>=</m:t>
+          </m:r>
+          <m:r>
+            <w:rPr>
+              <w:rFonts w:ascii="Cambria Math" w:eastAsia="微软雅黑 Light" w:hAnsi="Cambria Math"/>
+            </w:rPr>
+            <m:t>arccos⁡(1-2x)</m:t>
+          </m:r>
+          <m:r>
+            <w:rPr>
+              <w:rFonts w:ascii="Cambria Math" w:eastAsia="微软雅黑 Light" w:hAnsi="Cambria Math" w:hint="eastAsia"/>
+            </w:rPr>
+            <m:t>，</m:t>
+          </m:r>
+          <m:r>
+            <m:rPr>
+              <m:sty m:val="p"/>
+            </m:rPr>
+            <w:rPr>
+              <w:rFonts w:ascii="Cambria Math" w:eastAsia="微软雅黑 Light" w:hAnsi="Cambria Math" w:hint="eastAsia"/>
+            </w:rPr>
+            <m:t>其中</m:t>
+          </m:r>
+          <m:r>
+            <w:rPr>
+              <w:rFonts w:ascii="Cambria Math" w:eastAsia="微软雅黑 Light" w:hAnsi="Cambria Math"/>
+            </w:rPr>
+            <m:t>x~Uniform[0,1]</m:t>
+          </m:r>
+        </m:oMath>
+      </m:oMathPara>
+    </w:p>
+    <w:p>
+      <w:pPr>
+        <w:ind w:firstLine="420"/>
+        <w:rPr>
+          <w:rFonts w:ascii="微软雅黑 Light" w:eastAsia="微软雅黑 Light" w:hAnsi="微软雅黑 Light"/>
+        </w:rPr>
+      </w:pPr>
+      <w:r>
+        <w:rPr>
+          <w:rFonts w:ascii="微软雅黑 Light" w:eastAsia="微软雅黑 Light" w:hAnsi="微软雅黑 Light" w:hint="eastAsia"/>
+        </w:rPr>
+        <w:t>译者又来注了：</w:t>
+      </w:r>
+      <w:r>
+        <w:rPr>
+          <w:rFonts w:ascii="微软雅黑 Light" w:eastAsia="微软雅黑 Light" w:hAnsi="微软雅黑 Light" w:hint="eastAsia"/>
+        </w:rPr>
+        <w:t>虽然</w:t>
+      </w:r>
+      <w:r>
+        <w:rPr>
+          <w:rFonts w:ascii="微软雅黑 Light" w:eastAsia="微软雅黑 Light" w:hAnsi="微软雅黑 Light" w:hint="eastAsia"/>
+        </w:rPr>
+        <w:t>《SH Lighiting: the Gritty Details》</w:t>
+      </w:r>
+      <w:r>
+        <w:rPr>
+          <w:rFonts w:ascii="微软雅黑 Light" w:eastAsia="微软雅黑 Light" w:hAnsi="微软雅黑 Light" w:hint="eastAsia"/>
+        </w:rPr>
+        <w:t>原论文写的</w:t>
+      </w:r>
+      <w:r>
+        <w:rPr>
+          <w:rFonts w:ascii="微软雅黑 Light" w:eastAsia="微软雅黑 Light" w:hAnsi="微软雅黑 Light" w:hint="eastAsia"/>
+        </w:rPr>
+        <w:t>变换是：</w:t>
+      </w:r>
+    </w:p>
+    <w:p>
+      <w:pPr>
+        <w:ind w:firstLine="420"/>
+        <w:rPr>
+          <w:rFonts w:ascii="微软雅黑 Light" w:eastAsia="微软雅黑 Light" w:hAnsi="微软雅黑 Light"/>
+          <w:i/>
+        </w:rPr>
+      </w:pPr>
+      <m:oMathPara>
+        <m:oMath>
+          <m:sSup>
+            <m:sSupPr>
+              <m:ctrlPr>
+                <w:rPr>
+                  <w:rFonts w:ascii="Cambria Math" w:eastAsia="微软雅黑 Light" w:hAnsi="Cambria Math"/>
+                  <w:i/>
+                </w:rPr>
+              </m:ctrlPr>
+            </m:sSupPr>
+            <m:e>
+              <m:r>
+                <w:rPr>
+                  <w:rFonts w:ascii="Cambria Math" w:eastAsia="微软雅黑 Light" w:hAnsi="Cambria Math"/>
+                </w:rPr>
+                <m:t>F</m:t>
+              </m:r>
+            </m:e>
+            <m:sup>
+              <m:r>
+                <w:rPr>
+                  <w:rFonts w:ascii="Cambria Math" w:eastAsia="微软雅黑 Light" w:hAnsi="Cambria Math"/>
+                </w:rPr>
+                <m:t>-1</m:t>
+              </m:r>
+            </m:sup>
+          </m:sSup>
+          <m:d>
+            <m:dPr>
+              <m:ctrlPr>
+                <w:rPr>
+                  <w:rFonts w:ascii="Cambria Math" w:eastAsia="微软雅黑 Light" w:hAnsi="Cambria Math"/>
+                  <w:i/>
+                </w:rPr>
+              </m:ctrlPr>
+            </m:dPr>
+            <m:e>
+              <m:r>
+                <w:rPr>
+                  <w:rFonts w:ascii="Cambria Math" w:eastAsia="微软雅黑 Light" w:hAnsi="Cambria Math"/>
+                </w:rPr>
+                <m:t>x</m:t>
+              </m:r>
+            </m:e>
+          </m:d>
+          <m:r>
+            <w:rPr>
+              <w:rFonts w:ascii="Cambria Math" w:eastAsia="微软雅黑 Light" w:hAnsi="Cambria Math"/>
+            </w:rPr>
+            <m:t>=</m:t>
+          </m:r>
+          <m:r>
+            <w:rPr>
+              <w:rFonts w:ascii="Cambria Math" w:eastAsia="微软雅黑 Light" w:hAnsi="Cambria Math"/>
+            </w:rPr>
+            <m:t>2</m:t>
+          </m:r>
+          <m:r>
+            <w:rPr>
+              <w:rFonts w:ascii="Cambria Math" w:eastAsia="微软雅黑 Light" w:hAnsi="Cambria Math"/>
+            </w:rPr>
+            <m:t xml:space="preserve"> </m:t>
+          </m:r>
+          <m:r>
+            <m:rPr>
+              <m:sty m:val="p"/>
+            </m:rPr>
+            <w:rPr>
+              <w:rFonts w:ascii="Cambria Math" w:eastAsia="微软雅黑 Light" w:hAnsi="Cambria Math"/>
+            </w:rPr>
+            <m:t>arccos⁡</m:t>
+          </m:r>
+          <m:r>
+            <w:rPr>
+              <w:rFonts w:ascii="Cambria Math" w:eastAsia="微软雅黑 Light" w:hAnsi="Cambria Math"/>
+            </w:rPr>
+            <m:t>(</m:t>
+          </m:r>
+          <m:rad>
+            <m:radPr>
+              <m:degHide m:val="1"/>
+              <m:ctrlPr>
+                <w:rPr>
+                  <w:rFonts w:ascii="Cambria Math" w:eastAsia="微软雅黑 Light" w:hAnsi="Cambria Math"/>
+                  <w:i/>
+                </w:rPr>
+              </m:ctrlPr>
+            </m:radPr>
+            <m:deg/>
+            <m:e>
+              <m:r>
+                <w:rPr>
+                  <w:rFonts w:ascii="Cambria Math" w:eastAsia="微软雅黑 Light" w:hAnsi="Cambria Math"/>
+                </w:rPr>
+                <m:t>1-x</m:t>
+              </m:r>
+            </m:e>
+          </m:rad>
+          <m:r>
+            <w:rPr>
+              <w:rFonts w:ascii="Cambria Math" w:eastAsia="微软雅黑 Light" w:hAnsi="Cambria Math"/>
+            </w:rPr>
+            <m:t>)</m:t>
+          </m:r>
+        </m:oMath>
+      </m:oMathPara>
+    </w:p>
+    <w:p>
+      <w:pPr>
+        <w:ind w:firstLine="420"/>
+        <w:rPr>
+          <w:rFonts w:ascii="微软雅黑 Light" w:eastAsia="微软雅黑 Light" w:hAnsi="微软雅黑 Light"/>
+        </w:rPr>
+      </w:pPr>
+      <w:r>
+        <w:rPr>
+          <w:rFonts w:ascii="微软雅黑 Light" w:eastAsia="微软雅黑 Light" w:hAnsi="微软雅黑 Light" w:hint="eastAsia"/>
+        </w:rPr>
+        <w:t>但是我发现</w:t>
+      </w:r>
+      <w:r>
+        <w:rPr>
+          <w:rFonts w:ascii="微软雅黑 Light" w:eastAsia="微软雅黑 Light" w:hAnsi="微软雅黑 Light"/>
+        </w:rPr>
+        <w:t>………………</w:t>
+      </w:r>
+      <w:r>
+        <w:rPr>
+          <w:rFonts w:ascii="微软雅黑 Light" w:eastAsia="微软雅黑 Light" w:hAnsi="微软雅黑 Light" w:hint="eastAsia"/>
+        </w:rPr>
+        <w:t>在Google上搜索公式并画出图来发现</w:t>
+      </w:r>
+      <w:r>
+        <w:rPr>
+          <w:rFonts w:ascii="微软雅黑 Light" w:eastAsia="微软雅黑 Light" w:hAnsi="微软雅黑 Light"/>
+        </w:rPr>
+        <w:t>………..</w:t>
+      </w:r>
+      <w:r>
+        <w:rPr>
+          <w:rFonts w:ascii="微软雅黑 Light" w:eastAsia="微软雅黑 Light" w:hAnsi="微软雅黑 Light" w:hint="eastAsia"/>
+          <w:b/>
+          <w:u w:val="single"/>
+        </w:rPr>
+        <w:t>这两东西居然是</w:t>
+      </w:r>
+      <w:r>
+        <w:rPr>
+          <w:rFonts w:ascii="微软雅黑 Light" w:eastAsia="微软雅黑 Light" w:hAnsi="微软雅黑 Light" w:hint="eastAsia"/>
+          <w:b/>
+          <w:u w:val="single"/>
+        </w:rPr>
+        <w:t>同</w:t>
+      </w:r>
+      <w:r>
+        <w:rPr>
+          <w:rFonts w:ascii="微软雅黑 Light" w:eastAsia="微软雅黑 Light" w:hAnsi="微软雅黑 Light" w:hint="eastAsia"/>
+          <w:b/>
+          <w:u w:val="single"/>
+        </w:rPr>
+        <w:t>一个东西</w:t>
+      </w:r>
+      <w:r>
+        <w:rPr>
+          <w:rFonts w:ascii="微软雅黑 Light" w:eastAsia="微软雅黑 Light" w:hAnsi="微软雅黑 Light"/>
+        </w:rPr>
+        <w:t>…………….</w:t>
+      </w:r>
+      <w:r>
+        <w:rPr>
+          <w:rFonts w:ascii="微软雅黑 Light" w:eastAsia="微软雅黑 Light" w:hAnsi="微软雅黑 Light" w:hint="eastAsia"/>
+        </w:rPr>
+        <w:t>好吧</w:t>
+      </w:r>
+      <w:r>
+        <w:rPr>
+          <w:rFonts w:ascii="微软雅黑 Light" w:eastAsia="微软雅黑 Light" w:hAnsi="微软雅黑 Light" w:hint="eastAsia"/>
+        </w:rPr>
+        <w:t>。</w:t>
+      </w:r>
+      <w:r>
+        <w:rPr>
+          <w:rFonts w:ascii="微软雅黑 Light" w:eastAsia="微软雅黑 Light" w:hAnsi="微软雅黑 Light" w:hint="eastAsia"/>
+        </w:rPr>
+        <w:t>因为：</w:t>
+      </w:r>
+    </w:p>
+    <w:p>
+      <w:pPr>
+        <w:ind w:firstLine="420"/>
+        <w:rPr>
+          <w:rFonts w:ascii="微软雅黑 Light" w:eastAsia="微软雅黑 Light" w:hAnsi="微软雅黑 Light" w:hint="eastAsia"/>
+        </w:rPr>
+      </w:pPr>
+      <m:oMathPara>
+        <m:oMath>
+          <m:func>
+            <m:funcPr>
+              <m:ctrlPr>
+                <w:rPr>
+                  <w:rFonts w:ascii="Cambria Math" w:eastAsia="微软雅黑 Light" w:hAnsi="Cambria Math"/>
+                  <w:i/>
+                </w:rPr>
+              </m:ctrlPr>
+            </m:funcPr>
+            <m:fName>
+              <m:r>
+                <w:rPr>
+                  <w:rFonts w:ascii="Cambria Math" w:eastAsia="微软雅黑 Light" w:hAnsi="Cambria Math"/>
+                </w:rPr>
+                <m:t>cos</m:t>
+              </m:r>
+            </m:fName>
+            <m:e>
+              <m:d>
+                <m:dPr>
+                  <m:ctrlPr>
+                    <w:rPr>
+                      <w:rFonts w:ascii="Cambria Math" w:eastAsia="微软雅黑 Light" w:hAnsi="Cambria Math"/>
+                      <w:i/>
+                    </w:rPr>
+                  </m:ctrlPr>
+                </m:dPr>
+                <m:e>
+                  <m:func>
+                    <m:funcPr>
+                      <m:ctrlPr>
+                        <w:rPr>
+                          <w:rFonts w:ascii="Cambria Math" w:eastAsia="微软雅黑 Light" w:hAnsi="Cambria Math"/>
+                          <w:i/>
+                        </w:rPr>
+                      </m:ctrlPr>
+                    </m:funcPr>
+                    <m:fName>
+                      <m:r>
+                        <w:rPr>
+                          <w:rFonts w:ascii="Cambria Math" w:eastAsia="微软雅黑 Light" w:hAnsi="Cambria Math"/>
+                        </w:rPr>
+                        <m:t>arccos</m:t>
+                      </m:r>
+                    </m:fName>
+                    <m:e>
+                      <m:d>
+                        <m:dPr>
+                          <m:ctrlPr>
+                            <w:rPr>
+                              <w:rFonts w:ascii="Cambria Math" w:eastAsia="微软雅黑 Light" w:hAnsi="Cambria Math"/>
+                              <w:i/>
+                            </w:rPr>
+                          </m:ctrlPr>
+                        </m:dPr>
+                        <m:e>
+                          <m:r>
+                            <w:rPr>
+                              <w:rFonts w:ascii="Cambria Math" w:eastAsia="微软雅黑 Light" w:hAnsi="Cambria Math"/>
+                            </w:rPr>
+                            <m:t>1-2x</m:t>
+                          </m:r>
+                        </m:e>
+                      </m:d>
+                    </m:e>
+                  </m:func>
+                </m:e>
+              </m:d>
+            </m:e>
+          </m:func>
+          <m:r>
+            <w:rPr>
+              <w:rFonts w:ascii="Cambria Math" w:eastAsia="微软雅黑 Light" w:hAnsi="Cambria Math"/>
+            </w:rPr>
+            <m:t>=1-2x</m:t>
+          </m:r>
+          <m:r>
+            <w:rPr>
+              <w:rFonts w:ascii="Cambria Math" w:eastAsia="微软雅黑 Light" w:hAnsi="Cambria Math" w:hint="eastAsia"/>
+            </w:rPr>
+            <m:t>，</m:t>
+          </m:r>
+          <m:r>
+            <w:rPr>
+              <w:rFonts w:ascii="Cambria Math" w:eastAsia="微软雅黑 Light" w:hAnsi="Cambria Math"/>
+            </w:rPr>
+            <m:t>x∈[0,1]</m:t>
+          </m:r>
+        </m:oMath>
+      </m:oMathPara>
+    </w:p>
+    <w:p>
+      <w:pPr>
+        <w:ind w:firstLine="420"/>
+        <w:rPr>
+          <w:rFonts w:ascii="微软雅黑 Light" w:eastAsia="微软雅黑 Light" w:hAnsi="微软雅黑 Light" w:hint="eastAsia"/>
+        </w:rPr>
+      </w:pPr>
+      <w:r>
+        <w:rPr>
+          <w:rFonts w:ascii="微软雅黑 Light" w:eastAsia="微软雅黑 Light" w:hAnsi="微软雅黑 Light" w:hint="eastAsia"/>
+        </w:rPr>
+        <w:t>又因为：</w:t>
+      </w:r>
+    </w:p>
+    <w:p>
+      <w:pPr>
+        <w:ind w:firstLine="420"/>
+        <w:rPr>
+          <w:rFonts w:ascii="微软雅黑 Light" w:eastAsia="微软雅黑 Light" w:hAnsi="微软雅黑 Light"/>
+        </w:rPr>
+      </w:pPr>
+      <m:oMathPara>
+        <m:oMath>
+          <m:func>
+            <m:funcPr>
+              <m:ctrlPr>
+                <w:rPr>
+                  <w:rFonts w:ascii="Cambria Math" w:eastAsia="微软雅黑 Light" w:hAnsi="Cambria Math"/>
+                  <w:i/>
+                </w:rPr>
+              </m:ctrlPr>
+            </m:funcPr>
+            <m:fName>
+              <m:r>
+                <w:rPr>
+                  <w:rFonts w:ascii="Cambria Math" w:eastAsia="微软雅黑 Light" w:hAnsi="Cambria Math"/>
+                </w:rPr>
+                <m:t>cos</m:t>
+              </m:r>
+            </m:fName>
+            <m:e>
+              <m:d>
+                <m:dPr>
+                  <m:ctrlPr>
+                    <w:rPr>
+                      <w:rFonts w:ascii="Cambria Math" w:eastAsia="微软雅黑 Light" w:hAnsi="Cambria Math"/>
+                      <w:i/>
+                    </w:rPr>
+                  </m:ctrlPr>
+                </m:dPr>
+                <m:e>
+                  <m:r>
+                    <w:rPr>
+                      <w:rFonts w:ascii="Cambria Math" w:eastAsia="微软雅黑 Light" w:hAnsi="Cambria Math"/>
+                    </w:rPr>
+                    <m:t>2</m:t>
+                  </m:r>
+                  <m:func>
+                    <m:funcPr>
+                      <m:ctrlPr>
+                        <w:rPr>
+                          <w:rFonts w:ascii="Cambria Math" w:eastAsia="微软雅黑 Light" w:hAnsi="Cambria Math"/>
+                          <w:i/>
+                        </w:rPr>
+                      </m:ctrlPr>
+                    </m:funcPr>
+                    <m:fName>
+                      <m:r>
+                        <w:rPr>
+                          <w:rFonts w:ascii="Cambria Math" w:eastAsia="微软雅黑 Light" w:hAnsi="Cambria Math"/>
+                        </w:rPr>
+                        <m:t>arccos</m:t>
+                      </m:r>
+                    </m:fName>
+                    <m:e>
+                      <m:d>
+                        <m:dPr>
+                          <m:ctrlPr>
+                            <w:rPr>
+                              <w:rFonts w:ascii="Cambria Math" w:eastAsia="微软雅黑 Light" w:hAnsi="Cambria Math"/>
+                              <w:i/>
+                            </w:rPr>
+                          </m:ctrlPr>
+                        </m:dPr>
+                        <m:e>
+                          <m:rad>
+                            <m:radPr>
+                              <m:degHide m:val="1"/>
+                              <m:ctrlPr>
+                                <w:rPr>
+                                  <w:rFonts w:ascii="Cambria Math" w:eastAsia="微软雅黑 Light" w:hAnsi="Cambria Math"/>
+                                  <w:i/>
+                                </w:rPr>
+                              </m:ctrlPr>
+                            </m:radPr>
+                            <m:deg/>
+                            <m:e>
+                              <m:r>
+                                <w:rPr>
+                                  <w:rFonts w:ascii="Cambria Math" w:eastAsia="微软雅黑 Light" w:hAnsi="Cambria Math"/>
+                                </w:rPr>
+                                <m:t>1-x</m:t>
+                              </m:r>
+                            </m:e>
+                          </m:rad>
+                        </m:e>
+                      </m:d>
+                    </m:e>
+                  </m:func>
+                </m:e>
+              </m:d>
+            </m:e>
+          </m:func>
+          <m:r>
+            <m:rPr>
+              <m:sty m:val="p"/>
+              <m:aln/>
+            </m:rPr>
+            <w:rPr>
+              <w:rFonts w:ascii="Cambria Math" w:eastAsia="微软雅黑 Light" w:hAnsi="Cambria Math"/>
+            </w:rPr>
+            <m:t>=</m:t>
+          </m:r>
+          <m:func>
+            <m:funcPr>
+              <m:ctrlPr>
+                <w:rPr>
+                  <w:rFonts w:ascii="Cambria Math" w:eastAsia="微软雅黑 Light" w:hAnsi="Cambria Math"/>
+                  <w:i/>
+                </w:rPr>
+              </m:ctrlPr>
+            </m:funcPr>
+            <m:fName>
+              <m:sSup>
+                <m:sSupPr>
+                  <m:ctrlPr>
+                    <w:rPr>
+                      <w:rFonts w:ascii="Cambria Math" w:eastAsia="微软雅黑 Light" w:hAnsi="Cambria Math"/>
+                      <w:i/>
+                    </w:rPr>
+                  </m:ctrlPr>
+                </m:sSupPr>
+                <m:e>
+                  <m:r>
+                    <w:rPr>
+                      <w:rFonts w:ascii="Cambria Math" w:eastAsia="微软雅黑 Light" w:hAnsi="Cambria Math"/>
+                    </w:rPr>
+                    <m:t>cos</m:t>
+                  </m:r>
+                </m:e>
+                <m:sup>
+                  <m:r>
+                    <w:rPr>
+                      <w:rFonts w:ascii="Cambria Math" w:eastAsia="微软雅黑 Light" w:hAnsi="Cambria Math"/>
+                    </w:rPr>
+                    <m:t>2</m:t>
+                  </m:r>
+                </m:sup>
+              </m:sSup>
+            </m:fName>
+            <m:e>
+              <m:d>
+                <m:dPr>
+                  <m:ctrlPr>
+                    <w:rPr>
+                      <w:rFonts w:ascii="Cambria Math" w:eastAsia="微软雅黑 Light" w:hAnsi="Cambria Math"/>
+                      <w:i/>
+                    </w:rPr>
+                  </m:ctrlPr>
+                </m:dPr>
+                <m:e>
+                  <m:d>
+                    <m:dPr>
+                      <m:ctrlPr>
+                        <w:rPr>
+                          <w:rFonts w:ascii="Cambria Math" w:eastAsia="微软雅黑 Light" w:hAnsi="Cambria Math"/>
+                          <w:i/>
+                        </w:rPr>
+                      </m:ctrlPr>
+                    </m:dPr>
+                    <m:e>
+                      <m:func>
+                        <m:funcPr>
+                          <m:ctrlPr>
+                            <w:rPr>
+                              <w:rFonts w:ascii="Cambria Math" w:eastAsia="微软雅黑 Light" w:hAnsi="Cambria Math"/>
+                              <w:i/>
+                            </w:rPr>
+                          </m:ctrlPr>
+                        </m:funcPr>
+                        <m:fName>
+                          <m:r>
+                            <w:rPr>
+                              <w:rFonts w:ascii="Cambria Math" w:eastAsia="微软雅黑 Light" w:hAnsi="Cambria Math"/>
+                            </w:rPr>
+                            <m:t>arccos</m:t>
+                          </m:r>
+                        </m:fName>
+                        <m:e>
+                          <m:rad>
+                            <m:radPr>
+                              <m:degHide m:val="1"/>
+                              <m:ctrlPr>
+                                <w:rPr>
+                                  <w:rFonts w:ascii="Cambria Math" w:eastAsia="微软雅黑 Light" w:hAnsi="Cambria Math"/>
+                                  <w:i/>
+                                </w:rPr>
+                              </m:ctrlPr>
+                            </m:radPr>
+                            <m:deg/>
+                            <m:e>
+                              <m:r>
+                                <w:rPr>
+                                  <w:rFonts w:ascii="Cambria Math" w:eastAsia="微软雅黑 Light" w:hAnsi="Cambria Math"/>
+                                </w:rPr>
+                                <m:t>1-x</m:t>
+                              </m:r>
+                            </m:e>
+                          </m:rad>
+                        </m:e>
+                      </m:func>
+                    </m:e>
+                  </m:d>
+                </m:e>
+              </m:d>
+            </m:e>
+          </m:func>
+          <m:r>
+            <w:rPr>
+              <w:rFonts w:ascii="Cambria Math" w:eastAsia="微软雅黑 Light" w:hAnsi="Cambria Math"/>
+            </w:rPr>
+            <m:t>-</m:t>
+          </m:r>
+          <m:func>
+            <m:funcPr>
+              <m:ctrlPr>
+                <w:rPr>
+                  <w:rFonts w:ascii="Cambria Math" w:eastAsia="微软雅黑 Light" w:hAnsi="Cambria Math"/>
+                  <w:i/>
+                </w:rPr>
+              </m:ctrlPr>
+            </m:funcPr>
+            <m:fName>
+              <m:sSup>
+                <m:sSupPr>
+                  <m:ctrlPr>
+                    <w:rPr>
+                      <w:rFonts w:ascii="Cambria Math" w:eastAsia="微软雅黑 Light" w:hAnsi="Cambria Math"/>
+                      <w:i/>
+                    </w:rPr>
+                  </m:ctrlPr>
+                </m:sSupPr>
+                <m:e>
+                  <m:r>
+                    <w:rPr>
+                      <w:rFonts w:ascii="Cambria Math" w:eastAsia="微软雅黑 Light" w:hAnsi="Cambria Math"/>
+                    </w:rPr>
+                    <m:t>sin</m:t>
+                  </m:r>
+                </m:e>
+                <m:sup>
+                  <m:r>
+                    <w:rPr>
+                      <w:rFonts w:ascii="Cambria Math" w:eastAsia="微软雅黑 Light" w:hAnsi="Cambria Math"/>
+                    </w:rPr>
+                    <m:t>2</m:t>
+                  </m:r>
+                </m:sup>
+              </m:sSup>
+            </m:fName>
+            <m:e>
+              <m:d>
+                <m:dPr>
+                  <m:ctrlPr>
+                    <w:rPr>
+                      <w:rFonts w:ascii="Cambria Math" w:eastAsia="微软雅黑 Light" w:hAnsi="Cambria Math"/>
+                      <w:i/>
+                    </w:rPr>
+                  </m:ctrlPr>
+                </m:dPr>
+                <m:e>
+                  <m:d>
+                    <m:dPr>
+                      <m:ctrlPr>
+                        <w:rPr>
+                          <w:rFonts w:ascii="Cambria Math" w:eastAsia="微软雅黑 Light" w:hAnsi="Cambria Math"/>
+                          <w:i/>
+                        </w:rPr>
+                      </m:ctrlPr>
+                    </m:dPr>
+                    <m:e>
+                      <m:func>
+                        <m:funcPr>
+                          <m:ctrlPr>
+                            <w:rPr>
+                              <w:rFonts w:ascii="Cambria Math" w:eastAsia="微软雅黑 Light" w:hAnsi="Cambria Math"/>
+                              <w:i/>
+                            </w:rPr>
+                          </m:ctrlPr>
+                        </m:funcPr>
+                        <m:fName>
+                          <m:r>
+                            <w:rPr>
+                              <w:rFonts w:ascii="Cambria Math" w:eastAsia="微软雅黑 Light" w:hAnsi="Cambria Math"/>
+                            </w:rPr>
+                            <m:t>arccos</m:t>
+                          </m:r>
+                        </m:fName>
+                        <m:e>
+                          <m:rad>
+                            <m:radPr>
+                              <m:degHide m:val="1"/>
+                              <m:ctrlPr>
+                                <w:rPr>
+                                  <w:rFonts w:ascii="Cambria Math" w:eastAsia="微软雅黑 Light" w:hAnsi="Cambria Math"/>
+                                  <w:i/>
+                                </w:rPr>
+                              </m:ctrlPr>
+                            </m:radPr>
+                            <m:deg/>
+                            <m:e>
+                              <m:r>
+                                <w:rPr>
+                                  <w:rFonts w:ascii="Cambria Math" w:eastAsia="微软雅黑 Light" w:hAnsi="Cambria Math"/>
+                                </w:rPr>
+                                <m:t>1-x</m:t>
+                              </m:r>
+                            </m:e>
+                          </m:rad>
+                        </m:e>
+                      </m:func>
+                    </m:e>
+                  </m:d>
+                </m:e>
+              </m:d>
+            </m:e>
+          </m:func>
+          <m:r>
+            <w:rPr>
+              <w:rFonts w:ascii="Cambria Math" w:eastAsia="微软雅黑 Light" w:hAnsi="Cambria Math"/>
+            </w:rPr>
+            <w:br/>
+          </m:r>
+        </m:oMath>
+        <m:oMath>
+          <m:r>
+            <m:rPr>
+              <m:aln/>
+            </m:rPr>
+            <w:rPr>
+              <w:rFonts w:ascii="Cambria Math" w:eastAsia="微软雅黑 Light" w:hAnsi="Cambria Math"/>
+            </w:rPr>
+            <m:t>=</m:t>
+          </m:r>
+          <m:sSup>
+            <m:sSupPr>
+              <m:ctrlPr>
+                <w:rPr>
+                  <w:rFonts w:ascii="Cambria Math" w:eastAsia="微软雅黑 Light" w:hAnsi="Cambria Math"/>
+                  <w:i/>
+                </w:rPr>
+              </m:ctrlPr>
+            </m:sSupPr>
+            <m:e>
+              <m:d>
+                <m:dPr>
+                  <m:ctrlPr>
+                    <w:rPr>
+                      <w:rFonts w:ascii="Cambria Math" w:eastAsia="微软雅黑 Light" w:hAnsi="Cambria Math"/>
+                      <w:i/>
+                    </w:rPr>
+                  </m:ctrlPr>
+                </m:dPr>
+                <m:e>
+                  <m:rad>
+                    <m:radPr>
+                      <m:degHide m:val="1"/>
+                      <m:ctrlPr>
+                        <w:rPr>
+                          <w:rFonts w:ascii="Cambria Math" w:eastAsia="微软雅黑 Light" w:hAnsi="Cambria Math"/>
+                          <w:i/>
+                        </w:rPr>
+                      </m:ctrlPr>
+                    </m:radPr>
+                    <m:deg/>
+                    <m:e>
+                      <m:r>
+                        <w:rPr>
+                          <w:rFonts w:ascii="Cambria Math" w:eastAsia="微软雅黑 Light" w:hAnsi="Cambria Math"/>
+                        </w:rPr>
+                        <m:t>1-x</m:t>
+                      </m:r>
+                    </m:e>
+                  </m:rad>
+                </m:e>
+              </m:d>
+            </m:e>
+            <m:sup>
+              <m:r>
+                <w:rPr>
+                  <w:rFonts w:ascii="Cambria Math" w:eastAsia="微软雅黑 Light" w:hAnsi="Cambria Math"/>
+                </w:rPr>
+                <m:t>2</m:t>
+              </m:r>
+            </m:sup>
+          </m:sSup>
+          <m:r>
+            <w:rPr>
+              <w:rFonts w:ascii="Cambria Math" w:eastAsia="微软雅黑 Light" w:hAnsi="Cambria Math"/>
+            </w:rPr>
+            <m:t>-</m:t>
+          </m:r>
+          <m:sSup>
+            <m:sSupPr>
+              <m:ctrlPr>
+                <w:rPr>
+                  <w:rFonts w:ascii="Cambria Math" w:eastAsia="微软雅黑 Light" w:hAnsi="Cambria Math"/>
+                  <w:i/>
+                </w:rPr>
+              </m:ctrlPr>
+            </m:sSupPr>
+            <m:e>
+              <m:d>
+                <m:dPr>
+                  <m:ctrlPr>
+                    <w:rPr>
+                      <w:rFonts w:ascii="Cambria Math" w:eastAsia="微软雅黑 Light" w:hAnsi="Cambria Math"/>
+                      <w:i/>
+                    </w:rPr>
+                  </m:ctrlPr>
+                </m:dPr>
+                <m:e>
+                  <m:rad>
+                    <m:radPr>
+                      <m:degHide m:val="1"/>
+                      <m:ctrlPr>
+                        <w:rPr>
+                          <w:rFonts w:ascii="Cambria Math" w:eastAsia="微软雅黑 Light" w:hAnsi="Cambria Math"/>
+                          <w:i/>
+                        </w:rPr>
+                      </m:ctrlPr>
+                    </m:radPr>
+                    <m:deg/>
+                    <m:e>
+                      <m:r>
+                        <w:rPr>
+                          <w:rFonts w:ascii="Cambria Math" w:eastAsia="微软雅黑 Light" w:hAnsi="Cambria Math"/>
+                        </w:rPr>
+                        <m:t>1-</m:t>
+                      </m:r>
+                      <m:sSup>
+                        <m:sSupPr>
+                          <m:ctrlPr>
+                            <w:rPr>
+                              <w:rFonts w:ascii="Cambria Math" w:eastAsia="微软雅黑 Light" w:hAnsi="Cambria Math"/>
+                              <w:i/>
+                            </w:rPr>
+                          </m:ctrlPr>
+                        </m:sSupPr>
+                        <m:e>
+                          <m:d>
+                            <m:dPr>
+                              <m:ctrlPr>
+                                <w:rPr>
+                                  <w:rFonts w:ascii="Cambria Math" w:eastAsia="微软雅黑 Light" w:hAnsi="Cambria Math"/>
+                                  <w:i/>
+                                </w:rPr>
+                              </m:ctrlPr>
+                            </m:dPr>
+                            <m:e>
+                              <m:rad>
+                                <m:radPr>
+                                  <m:degHide m:val="1"/>
+                                  <m:ctrlPr>
+                                    <w:rPr>
+                                      <w:rFonts w:ascii="Cambria Math" w:eastAsia="微软雅黑 Light" w:hAnsi="Cambria Math"/>
+                                      <w:i/>
+                                    </w:rPr>
+                                  </m:ctrlPr>
+                                </m:radPr>
+                                <m:deg/>
+                                <m:e>
+                                  <m:r>
+                                    <w:rPr>
+                                      <w:rFonts w:ascii="Cambria Math" w:eastAsia="微软雅黑 Light" w:hAnsi="Cambria Math"/>
+                                    </w:rPr>
+                                    <m:t>1-x</m:t>
+                                  </m:r>
+                                </m:e>
+                              </m:rad>
+                            </m:e>
+                          </m:d>
+                        </m:e>
+                        <m:sup>
+                          <m:r>
+                            <w:rPr>
+                              <w:rFonts w:ascii="Cambria Math" w:eastAsia="微软雅黑 Light" w:hAnsi="Cambria Math"/>
+                            </w:rPr>
+                            <m:t>2</m:t>
+                          </m:r>
+                        </m:sup>
+                      </m:sSup>
+                    </m:e>
+                  </m:rad>
+                </m:e>
+              </m:d>
+            </m:e>
+            <m:sup>
+              <m:r>
+                <w:rPr>
+                  <w:rFonts w:ascii="Cambria Math" w:eastAsia="微软雅黑 Light" w:hAnsi="Cambria Math"/>
+                </w:rPr>
+                <m:t>2</m:t>
+              </m:r>
+            </m:sup>
+          </m:sSup>
+          <m:r>
+            <w:rPr>
+              <w:rFonts w:ascii="Cambria Math" w:eastAsia="微软雅黑 Light" w:hAnsi="Cambria Math"/>
+            </w:rPr>
+            <w:br/>
+          </m:r>
+        </m:oMath>
+        <m:oMath>
+          <m:r>
+            <m:rPr>
+              <m:sty m:val="p"/>
+              <m:aln/>
+            </m:rPr>
+            <w:rPr>
+              <w:rFonts w:ascii="Cambria Math" w:eastAsia="微软雅黑 Light" w:hAnsi="Cambria Math"/>
+            </w:rPr>
+            <m:t>=</m:t>
+          </m:r>
+          <m:r>
+            <w:rPr>
+              <w:rFonts w:ascii="Cambria Math" w:eastAsia="微软雅黑 Light" w:hAnsi="Cambria Math"/>
+            </w:rPr>
+            <m:t>1-x-</m:t>
+          </m:r>
+          <m:d>
+            <m:dPr>
+              <m:ctrlPr>
+                <w:rPr>
+                  <w:rFonts w:ascii="Cambria Math" w:eastAsia="微软雅黑 Light" w:hAnsi="Cambria Math"/>
+                  <w:i/>
+                </w:rPr>
+              </m:ctrlPr>
+            </m:dPr>
+            <m:e>
+              <m:r>
+                <w:rPr>
+                  <w:rFonts w:ascii="Cambria Math" w:eastAsia="微软雅黑 Light" w:hAnsi="Cambria Math"/>
+                </w:rPr>
+                <m:t>1-</m:t>
+              </m:r>
+              <m:d>
+                <m:dPr>
+                  <m:ctrlPr>
+                    <w:rPr>
+                      <w:rFonts w:ascii="Cambria Math" w:eastAsia="微软雅黑 Light" w:hAnsi="Cambria Math"/>
+                      <w:i/>
+                    </w:rPr>
+                  </m:ctrlPr>
+                </m:dPr>
+                <m:e>
+                  <m:r>
+                    <w:rPr>
+                      <w:rFonts w:ascii="Cambria Math" w:eastAsia="微软雅黑 Light" w:hAnsi="Cambria Math"/>
+                    </w:rPr>
+                    <m:t>1-x</m:t>
+                  </m:r>
+                </m:e>
+              </m:d>
+            </m:e>
+          </m:d>
+          <m:r>
+            <w:rPr>
+              <w:rFonts w:ascii="Cambria Math" w:eastAsia="微软雅黑 Light" w:hAnsi="Cambria Math"/>
+            </w:rPr>
+            <w:br/>
+          </m:r>
+        </m:oMath>
+        <m:oMath>
+          <m:r>
+            <m:rPr>
+              <m:sty m:val="p"/>
+              <m:aln/>
+            </m:rPr>
+            <w:rPr>
+              <w:rFonts w:ascii="Cambria Math" w:eastAsia="微软雅黑 Light" w:hAnsi="Cambria Math"/>
+            </w:rPr>
+            <m:t>=</m:t>
+          </m:r>
+          <m:r>
+            <w:rPr>
+              <w:rFonts w:ascii="Cambria Math" w:eastAsia="微软雅黑 Light" w:hAnsi="Cambria Math"/>
+            </w:rPr>
+            <m:t>1-2x</m:t>
+          </m:r>
+          <m:r>
+            <m:rPr>
+              <m:sty m:val="p"/>
+            </m:rPr>
+            <w:rPr>
+              <w:rFonts w:ascii="Cambria Math" w:eastAsia="微软雅黑 Light" w:hAnsi="Cambria Math"/>
+            </w:rPr>
+            <m:t>,</m:t>
+          </m:r>
+          <m:r>
+            <w:rPr>
+              <w:rFonts w:ascii="Cambria Math" w:eastAsia="微软雅黑 Light" w:hAnsi="Cambria Math"/>
+            </w:rPr>
+            <m:t>x∈[0,1]</m:t>
+          </m:r>
+        </m:oMath>
+      </m:oMathPara>
+    </w:p>
+    <w:p>
+      <w:pPr>
+        <w:ind w:firstLine="420"/>
+        <w:rPr>
+          <w:rFonts w:ascii="微软雅黑 Light" w:eastAsia="微软雅黑 Light" w:hAnsi="微软雅黑 Light" w:hint="eastAsia"/>
+        </w:rPr>
+      </w:pPr>
+      <w:r>
+        <w:rPr>
+          <w:rFonts w:ascii="微软雅黑 Light" w:eastAsia="微软雅黑 Light" w:hAnsi="微软雅黑 Light" w:hint="eastAsia"/>
+        </w:rPr>
+        <w:t>反三角函数运算公式参考wiki：</w:t>
+      </w:r>
+    </w:p>
+    <w:p>
+      <w:pPr>
+        <w:ind w:firstLine="420"/>
+        <w:rPr>
+          <w:rFonts w:ascii="微软雅黑 Light" w:eastAsia="微软雅黑 Light" w:hAnsi="微软雅黑 Light" w:hint="eastAsia"/>
+          <w:sz w:val="15"/>
+          <w:szCs w:val="15"/>
+        </w:rPr>
+      </w:pPr>
+      <w:hyperlink r:id="rId14" w:history="1">
+        <w:r>
+          <w:rPr>
+            <w:rStyle w:val="a9"/>
+            <w:rFonts w:ascii="微软雅黑 Light" w:eastAsia="微软雅黑 Light" w:hAnsi="微软雅黑 Light"/>
+            <w:sz w:val="15"/>
+            <w:szCs w:val="15"/>
+          </w:rPr>
+          <w:t>https://zh.wikipedia.org/wiki/%E5%8F%8D%E4%B8%89%E8%A7%92%E5%87%BD%E6%95%B0</w:t>
+        </w:r>
+      </w:hyperlink>
+    </w:p>
+    <w:p>
+      <w:pPr>
+        <w:ind w:firstLine="420"/>
+        <w:rPr>
+          <w:rFonts w:ascii="微软雅黑 Light" w:eastAsia="微软雅黑 Light" w:hAnsi="微软雅黑 Light" w:hint="eastAsia"/>
+        </w:rPr>
+      </w:pPr>
+      <w:r>
+        <w:rPr>
+          <w:rFonts w:ascii="微软雅黑 Light" w:eastAsia="微软雅黑 Light" w:hAnsi="微软雅黑 Light" w:hint="eastAsia"/>
+        </w:rPr>
+        <w:t>所以论文和讲球面均匀采样的网页说的东西是一样的</w:t>
+      </w:r>
+      <w:r>
+        <w:rPr>
+          <w:rFonts w:ascii="微软雅黑 Light" w:eastAsia="微软雅黑 Light" w:hAnsi="微软雅黑 Light" w:hint="eastAsia"/>
+        </w:rPr>
+        <w:t>。所以讲多了那么多东西，只是为了说明下面</w:t>
+      </w:r>
+      <w:r>
+        <w:rPr>
+          <w:rFonts w:ascii="微软雅黑 Light" w:eastAsia="微软雅黑 Light" w:hAnsi="微软雅黑 Light" w:hint="eastAsia"/>
+        </w:rPr>
+        <w:t>两个</w:t>
+      </w:r>
+      <w:r>
+        <w:rPr>
+          <w:rFonts w:ascii="微软雅黑 Light" w:eastAsia="微软雅黑 Light" w:hAnsi="微软雅黑 Light" w:hint="eastAsia"/>
+        </w:rPr>
+        <w:t>变换</w:t>
+      </w:r>
+      <w:r>
+        <w:rPr>
+          <w:rFonts w:ascii="微软雅黑 Light" w:eastAsia="微软雅黑 Light" w:hAnsi="微软雅黑 Light" w:hint="eastAsia"/>
+        </w:rPr>
+        <w:t>都</w:t>
+      </w:r>
+      <w:r>
+        <w:rPr>
+          <w:rFonts w:ascii="微软雅黑 Light" w:eastAsia="微软雅黑 Light" w:hAnsi="微软雅黑 Light" w:hint="eastAsia"/>
+        </w:rPr>
+        <w:t>能生成球面均匀分布的点：</w:t>
       </w:r>
     </w:p>
     <w:p>
@@ -5428,8 +8268,434 @@
         <w:ind w:left="780" w:firstLineChars="0" w:firstLine="0"/>
         <w:rPr>
           <w:rFonts w:ascii="微软雅黑 Light" w:eastAsia="微软雅黑 Light" w:hAnsi="微软雅黑 Light"/>
-        </w:rPr>
-      </w:pPr>
+          <w:i/>
+        </w:rPr>
+      </w:pPr>
+      <m:oMathPara>
+        <m:oMath>
+          <m:d>
+            <m:dPr>
+              <m:ctrlPr>
+                <w:rPr>
+                  <w:rFonts w:ascii="Cambria Math" w:eastAsia="微软雅黑 Light" w:hAnsi="Cambria Math"/>
+                  <w:i/>
+                </w:rPr>
+              </m:ctrlPr>
+            </m:dPr>
+            <m:e>
+              <m:r>
+                <w:rPr>
+                  <w:rFonts w:ascii="Cambria Math" w:eastAsia="微软雅黑 Light" w:hAnsi="Cambria Math"/>
+                </w:rPr>
+                <m:t>θ,ϕ</m:t>
+              </m:r>
+            </m:e>
+          </m:d>
+          <m:r>
+            <m:rPr>
+              <m:sty m:val="p"/>
+            </m:rPr>
+            <w:rPr>
+              <w:rFonts w:ascii="Cambria Math" w:eastAsia="微软雅黑 Light" w:hAnsi="Cambria Math"/>
+            </w:rPr>
+            <m:t>←(2</m:t>
+          </m:r>
+          <m:func>
+            <m:funcPr>
+              <m:ctrlPr>
+                <w:rPr>
+                  <w:rFonts w:ascii="Cambria Math" w:eastAsia="微软雅黑 Light" w:hAnsi="Cambria Math"/>
+                </w:rPr>
+              </m:ctrlPr>
+            </m:funcPr>
+            <m:fName>
+              <m:r>
+                <m:rPr>
+                  <m:sty m:val="p"/>
+                </m:rPr>
+                <w:rPr>
+                  <w:rFonts w:ascii="Cambria Math" w:eastAsia="微软雅黑 Light" w:hAnsi="Cambria Math"/>
+                </w:rPr>
+                <m:t>arccos</m:t>
+              </m:r>
+            </m:fName>
+            <m:e>
+              <m:d>
+                <m:dPr>
+                  <m:ctrlPr>
+                    <w:rPr>
+                      <w:rFonts w:ascii="Cambria Math" w:eastAsia="微软雅黑 Light" w:hAnsi="Cambria Math"/>
+                    </w:rPr>
+                  </m:ctrlPr>
+                </m:dPr>
+                <m:e>
+                  <m:rad>
+                    <m:radPr>
+                      <m:degHide m:val="1"/>
+                      <m:ctrlPr>
+                        <w:rPr>
+                          <w:rFonts w:ascii="Cambria Math" w:eastAsia="微软雅黑 Light" w:hAnsi="Cambria Math"/>
+                        </w:rPr>
+                      </m:ctrlPr>
+                    </m:radPr>
+                    <m:deg/>
+                    <m:e>
+                      <m:r>
+                        <w:rPr>
+                          <w:rFonts w:ascii="Cambria Math" w:eastAsia="微软雅黑 Light" w:hAnsi="Cambria Math"/>
+                        </w:rPr>
+                        <m:t>1-</m:t>
+                      </m:r>
+                      <m:sSub>
+                        <m:sSubPr>
+                          <m:ctrlPr>
+                            <w:rPr>
+                              <w:rFonts w:ascii="Cambria Math" w:eastAsia="微软雅黑 Light" w:hAnsi="Cambria Math"/>
+                              <w:i/>
+                            </w:rPr>
+                          </m:ctrlPr>
+                        </m:sSubPr>
+                        <m:e>
+                          <m:r>
+                            <w:rPr>
+                              <w:rFonts w:ascii="Cambria Math" w:eastAsia="微软雅黑 Light" w:hAnsi="Cambria Math"/>
+                            </w:rPr>
+                            <m:t>ξ</m:t>
+                          </m:r>
+                        </m:e>
+                        <m:sub>
+                          <m:r>
+                            <w:rPr>
+                              <w:rFonts w:ascii="Cambria Math" w:eastAsia="微软雅黑 Light" w:hAnsi="Cambria Math"/>
+                            </w:rPr>
+                            <m:t>x</m:t>
+                          </m:r>
+                        </m:sub>
+                      </m:sSub>
+                    </m:e>
+                  </m:rad>
+                </m:e>
+              </m:d>
+            </m:e>
+          </m:func>
+          <m:r>
+            <m:rPr>
+              <m:sty m:val="p"/>
+            </m:rPr>
+            <w:rPr>
+              <w:rFonts w:ascii="Cambria Math" w:eastAsia="微软雅黑 Light" w:hAnsi="Cambria Math"/>
+            </w:rPr>
+            <m:t>, 2π</m:t>
+          </m:r>
+          <m:sSub>
+            <m:sSubPr>
+              <m:ctrlPr>
+                <w:rPr>
+                  <w:rFonts w:ascii="Cambria Math" w:eastAsia="微软雅黑 Light" w:hAnsi="Cambria Math"/>
+                </w:rPr>
+              </m:ctrlPr>
+            </m:sSubPr>
+            <m:e>
+              <m:r>
+                <m:rPr>
+                  <m:sty m:val="p"/>
+                </m:rPr>
+                <w:rPr>
+                  <w:rFonts w:ascii="Cambria Math" w:eastAsia="微软雅黑 Light" w:hAnsi="Cambria Math"/>
+                </w:rPr>
+                <m:t>ξ</m:t>
+              </m:r>
+            </m:e>
+            <m:sub>
+              <m:r>
+                <m:rPr>
+                  <m:sty m:val="p"/>
+                </m:rPr>
+                <w:rPr>
+                  <w:rFonts w:ascii="Cambria Math" w:eastAsia="微软雅黑 Light" w:hAnsi="Cambria Math"/>
+                </w:rPr>
+                <m:t>y</m:t>
+              </m:r>
+            </m:sub>
+          </m:sSub>
+          <m:r>
+            <m:rPr>
+              <m:sty m:val="p"/>
+            </m:rPr>
+            <w:rPr>
+              <w:rFonts w:ascii="Cambria Math" w:eastAsia="微软雅黑 Light" w:hAnsi="Cambria Math"/>
+            </w:rPr>
+            <m:t>)</m:t>
+          </m:r>
+        </m:oMath>
+      </m:oMathPara>
+    </w:p>
+    <w:p>
+      <w:pPr>
+        <w:pStyle w:val="a8"/>
+        <w:ind w:left="780" w:firstLineChars="0" w:firstLine="0"/>
+        <w:rPr>
+          <w:rFonts w:ascii="微软雅黑 Light" w:eastAsia="微软雅黑 Light" w:hAnsi="微软雅黑 Light" w:hint="eastAsia"/>
+          <w:i/>
+        </w:rPr>
+      </w:pPr>
+      <m:oMathPara>
+        <m:oMath>
+          <m:d>
+            <m:dPr>
+              <m:ctrlPr>
+                <w:rPr>
+                  <w:rFonts w:ascii="Cambria Math" w:eastAsia="微软雅黑 Light" w:hAnsi="Cambria Math"/>
+                  <w:i/>
+                </w:rPr>
+              </m:ctrlPr>
+            </m:dPr>
+            <m:e>
+              <m:r>
+                <w:rPr>
+                  <w:rFonts w:ascii="Cambria Math" w:eastAsia="微软雅黑 Light" w:hAnsi="Cambria Math"/>
+                </w:rPr>
+                <m:t>θ,ϕ</m:t>
+              </m:r>
+            </m:e>
+          </m:d>
+          <m:r>
+            <m:rPr>
+              <m:sty m:val="p"/>
+            </m:rPr>
+            <w:rPr>
+              <w:rFonts w:ascii="Cambria Math" w:eastAsia="微软雅黑 Light" w:hAnsi="Cambria Math"/>
+            </w:rPr>
+            <m:t>←(</m:t>
+          </m:r>
+          <m:func>
+            <m:funcPr>
+              <m:ctrlPr>
+                <w:rPr>
+                  <w:rFonts w:ascii="Cambria Math" w:eastAsia="微软雅黑 Light" w:hAnsi="Cambria Math"/>
+                </w:rPr>
+              </m:ctrlPr>
+            </m:funcPr>
+            <m:fName>
+              <m:r>
+                <m:rPr>
+                  <m:sty m:val="p"/>
+                </m:rPr>
+                <w:rPr>
+                  <w:rFonts w:ascii="Cambria Math" w:eastAsia="微软雅黑 Light" w:hAnsi="Cambria Math"/>
+                </w:rPr>
+                <m:t>arccos</m:t>
+              </m:r>
+            </m:fName>
+            <m:e>
+              <m:d>
+                <m:dPr>
+                  <m:ctrlPr>
+                    <w:rPr>
+                      <w:rFonts w:ascii="Cambria Math" w:eastAsia="微软雅黑 Light" w:hAnsi="Cambria Math"/>
+                    </w:rPr>
+                  </m:ctrlPr>
+                </m:dPr>
+                <m:e>
+                  <m:r>
+                    <m:rPr>
+                      <m:sty m:val="p"/>
+                    </m:rPr>
+                    <w:rPr>
+                      <w:rFonts w:ascii="Cambria Math" w:eastAsia="微软雅黑 Light" w:hAnsi="Cambria Math"/>
+                    </w:rPr>
+                    <m:t>1</m:t>
+                  </m:r>
+                  <m:r>
+                    <m:rPr>
+                      <m:sty m:val="p"/>
+                    </m:rPr>
+                    <w:rPr>
+                      <w:rFonts w:ascii="Cambria Math" w:eastAsia="微软雅黑 Light" w:hAnsi="Cambria Math" w:hint="eastAsia"/>
+                    </w:rPr>
+                    <m:t>-</m:t>
+                  </m:r>
+                  <m:r>
+                    <m:rPr>
+                      <m:sty m:val="p"/>
+                    </m:rPr>
+                    <w:rPr>
+                      <w:rFonts w:ascii="Cambria Math" w:eastAsia="微软雅黑 Light" w:hAnsi="Cambria Math"/>
+                    </w:rPr>
+                    <m:t>2</m:t>
+                  </m:r>
+                  <m:sSub>
+                    <m:sSubPr>
+                      <m:ctrlPr>
+                        <w:rPr>
+                          <w:rFonts w:ascii="Cambria Math" w:eastAsia="微软雅黑 Light" w:hAnsi="Cambria Math"/>
+                        </w:rPr>
+                      </m:ctrlPr>
+                    </m:sSubPr>
+                    <m:e>
+                      <m:r>
+                        <m:rPr>
+                          <m:sty m:val="p"/>
+                        </m:rPr>
+                        <w:rPr>
+                          <w:rFonts w:ascii="Cambria Math" w:eastAsia="微软雅黑 Light" w:hAnsi="Cambria Math"/>
+                        </w:rPr>
+                        <m:t>ξ</m:t>
+                      </m:r>
+                    </m:e>
+                    <m:sub>
+                      <m:r>
+                        <m:rPr>
+                          <m:sty m:val="p"/>
+                        </m:rPr>
+                        <w:rPr>
+                          <w:rFonts w:ascii="Cambria Math" w:eastAsia="微软雅黑 Light" w:hAnsi="Cambria Math"/>
+                        </w:rPr>
+                        <m:t>x</m:t>
+                      </m:r>
+                    </m:sub>
+                  </m:sSub>
+                </m:e>
+              </m:d>
+            </m:e>
+          </m:func>
+          <m:r>
+            <m:rPr>
+              <m:sty m:val="p"/>
+            </m:rPr>
+            <w:rPr>
+              <w:rFonts w:ascii="Cambria Math" w:eastAsia="微软雅黑 Light" w:hAnsi="Cambria Math"/>
+            </w:rPr>
+            <m:t>, 2π</m:t>
+          </m:r>
+          <m:sSub>
+            <m:sSubPr>
+              <m:ctrlPr>
+                <w:rPr>
+                  <w:rFonts w:ascii="Cambria Math" w:eastAsia="微软雅黑 Light" w:hAnsi="Cambria Math"/>
+                </w:rPr>
+              </m:ctrlPr>
+            </m:sSubPr>
+            <m:e>
+              <m:r>
+                <m:rPr>
+                  <m:sty m:val="p"/>
+                </m:rPr>
+                <w:rPr>
+                  <w:rFonts w:ascii="Cambria Math" w:eastAsia="微软雅黑 Light" w:hAnsi="Cambria Math"/>
+                </w:rPr>
+                <m:t>ξ</m:t>
+              </m:r>
+            </m:e>
+            <m:sub>
+              <m:r>
+                <m:rPr>
+                  <m:sty m:val="p"/>
+                </m:rPr>
+                <w:rPr>
+                  <w:rFonts w:ascii="Cambria Math" w:eastAsia="微软雅黑 Light" w:hAnsi="Cambria Math"/>
+                </w:rPr>
+                <m:t>y</m:t>
+              </m:r>
+            </m:sub>
+          </m:sSub>
+          <m:r>
+            <m:rPr>
+              <m:sty m:val="p"/>
+            </m:rPr>
+            <w:rPr>
+              <w:rFonts w:ascii="Cambria Math" w:eastAsia="微软雅黑 Light" w:hAnsi="Cambria Math"/>
+            </w:rPr>
+            <m:t>)</m:t>
+          </m:r>
+        </m:oMath>
+      </m:oMathPara>
+    </w:p>
+    <w:p>
+      <w:pPr>
+        <w:ind w:firstLine="420"/>
+        <w:rPr>
+          <w:rFonts w:ascii="微软雅黑 Light" w:eastAsia="微软雅黑 Light" w:hAnsi="微软雅黑 Light" w:hint="eastAsia"/>
+        </w:rPr>
+      </w:pPr>
+      <w:r>
+        <w:rPr>
+          <w:rFonts w:ascii="微软雅黑 Light" w:eastAsia="微软雅黑 Light" w:hAnsi="微软雅黑 Light" w:hint="eastAsia"/>
+        </w:rPr>
+        <w:t>所以现在</w:t>
+      </w:r>
+      <w:r>
+        <w:rPr>
+          <w:rFonts w:ascii="微软雅黑 Light" w:eastAsia="微软雅黑 Light" w:hAnsi="微软雅黑 Light" w:hint="eastAsia"/>
+        </w:rPr>
+        <w:t>，</w:t>
+      </w:r>
+      <w:r>
+        <w:rPr>
+          <w:rFonts w:ascii="微软雅黑 Light" w:eastAsia="微软雅黑 Light" w:hAnsi="微软雅黑 Light" w:hint="eastAsia"/>
+        </w:rPr>
+        <w:t>我们</w:t>
+      </w:r>
+      <w:r>
+        <w:rPr>
+          <w:rFonts w:ascii="微软雅黑 Light" w:eastAsia="微软雅黑 Light" w:hAnsi="微软雅黑 Light" w:hint="eastAsia"/>
+        </w:rPr>
+        <w:t>终于做到了在</w:t>
+      </w:r>
+      <w:r>
+        <w:rPr>
+          <w:rFonts w:ascii="微软雅黑 Light" w:eastAsia="微软雅黑 Light" w:hAnsi="微软雅黑 Light" w:hint="eastAsia"/>
+        </w:rPr>
+        <w:t>单位球</w:t>
+      </w:r>
+      <w:r>
+        <w:rPr>
+          <w:rFonts w:ascii="微软雅黑 Light" w:eastAsia="微软雅黑 Light" w:hAnsi="微软雅黑 Light" w:hint="eastAsia"/>
+        </w:rPr>
+        <w:t>表面上</w:t>
+      </w:r>
+      <w:r>
+        <w:rPr>
+          <w:rFonts w:ascii="微软雅黑 Light" w:eastAsia="微软雅黑 Light" w:hAnsi="微软雅黑 Light" w:hint="eastAsia"/>
+        </w:rPr>
+        <w:t>均匀</w:t>
+      </w:r>
+      <w:r>
+        <w:rPr>
+          <w:rFonts w:ascii="微软雅黑 Light" w:eastAsia="微软雅黑 Light" w:hAnsi="微软雅黑 Light" w:hint="eastAsia"/>
+        </w:rPr>
+        <w:t>采样</w:t>
+      </w:r>
+      <w:r>
+        <w:rPr>
+          <w:rFonts w:ascii="微软雅黑 Light" w:eastAsia="微软雅黑 Light" w:hAnsi="微软雅黑 Light" w:hint="eastAsia"/>
+        </w:rPr>
+        <w:t>了</w:t>
+      </w:r>
+      <w:r>
+        <w:rPr>
+          <w:rFonts w:ascii="微软雅黑 Light" w:eastAsia="微软雅黑 Light" w:hAnsi="微软雅黑 Light" w:hint="eastAsia"/>
+        </w:rPr>
+        <w:t xml:space="preserve"> </w:t>
+      </w:r>
+      <w:r>
+        <w:rPr>
+          <w:rFonts w:ascii="微软雅黑 Light" w:eastAsia="微软雅黑 Light" w:hAnsi="微软雅黑 Light" w:hint="eastAsia"/>
+        </w:rPr>
+        <w:t>:)</w:t>
+      </w:r>
+      <w:r>
+        <w:rPr>
+          <w:rFonts w:ascii="微软雅黑 Light" w:eastAsia="微软雅黑 Light" w:hAnsi="微软雅黑 Light"/>
+        </w:rPr>
+        <w:t xml:space="preserve"> </w:t>
+      </w:r>
+      <w:r>
+        <w:rPr>
+          <w:rFonts w:ascii="微软雅黑 Light" w:eastAsia="微软雅黑 Light" w:hAnsi="微软雅黑 Light" w:hint="eastAsia"/>
+        </w:rPr>
+        <w:t>。</w:t>
+      </w:r>
     </w:p>
     <w:p>
       <w:pPr>
@@ -5652,6 +8918,123 @@
         </w:rPr>
         <w:tab/>
       </w:r>
+    </w:p>
+    <w:p>
+      <w:pPr>
+        <w:jc w:val="left"/>
+        <w:rPr>
+          <w:rFonts w:ascii="微软雅黑 Light" w:eastAsia="微软雅黑 Light" w:hAnsi="微软雅黑 Light"/>
+          <w:b/>
+          <w:sz w:val="28"/>
+          <w:szCs w:val="28"/>
+        </w:rPr>
+      </w:pPr>
+      <w:r>
+        <w:rPr>
+          <w:rFonts w:ascii="微软雅黑 Light" w:eastAsia="微软雅黑 Light" w:hAnsi="微软雅黑 Light"/>
+          <w:b/>
+          <w:sz w:val="28"/>
+          <w:szCs w:val="28"/>
+        </w:rPr>
+        <w:t>3</w:t>
+      </w:r>
+      <w:r>
+        <w:rPr>
+          <w:rFonts w:ascii="微软雅黑 Light" w:eastAsia="微软雅黑 Light" w:hAnsi="微软雅黑 Light" w:hint="eastAsia"/>
+          <w:b/>
+          <w:sz w:val="28"/>
+          <w:szCs w:val="28"/>
+        </w:rPr>
+        <w:t xml:space="preserve"> </w:t>
+      </w:r>
+      <w:r>
+        <w:rPr>
+          <w:rFonts w:ascii="微软雅黑 Light" w:eastAsia="微软雅黑 Light" w:hAnsi="微软雅黑 Light" w:hint="eastAsia"/>
+          <w:b/>
+          <w:sz w:val="28"/>
+          <w:szCs w:val="28"/>
+        </w:rPr>
+        <w:t>正交基函数</w:t>
+      </w:r>
+      <w:r>
+        <w:rPr>
+          <w:rFonts w:ascii="微软雅黑 Light" w:eastAsia="微软雅黑 Light" w:hAnsi="微软雅黑 Light" w:hint="eastAsia"/>
+          <w:b/>
+          <w:sz w:val="28"/>
+          <w:szCs w:val="28"/>
+        </w:rPr>
+        <w:t>(</w:t>
+      </w:r>
+      <w:r>
+        <w:rPr>
+          <w:rFonts w:ascii="微软雅黑 Light" w:eastAsia="微软雅黑 Light" w:hAnsi="微软雅黑 Light"/>
+          <w:b/>
+          <w:sz w:val="28"/>
+          <w:szCs w:val="28"/>
+        </w:rPr>
+        <w:t>Orthogonal Basis Function</w:t>
+      </w:r>
+      <w:bookmarkStart w:id="2" w:name="_GoBack"/>
+      <w:bookmarkEnd w:id="2"/>
+      <w:r>
+        <w:rPr>
+          <w:rFonts w:ascii="微软雅黑 Light" w:eastAsia="微软雅黑 Light" w:hAnsi="微软雅黑 Light" w:hint="eastAsia"/>
+          <w:b/>
+          <w:sz w:val="28"/>
+          <w:szCs w:val="28"/>
+        </w:rPr>
+        <w:t>)(p</w:t>
+      </w:r>
+      <w:r>
+        <w:rPr>
+          <w:rFonts w:ascii="微软雅黑 Light" w:eastAsia="微软雅黑 Light" w:hAnsi="微软雅黑 Light"/>
+          <w:b/>
+          <w:sz w:val="28"/>
+          <w:szCs w:val="28"/>
+        </w:rPr>
+        <w:t>8</w:t>
+      </w:r>
+      <w:r>
+        <w:rPr>
+          <w:rFonts w:ascii="微软雅黑 Light" w:eastAsia="微软雅黑 Light" w:hAnsi="微软雅黑 Light" w:hint="eastAsia"/>
+          <w:b/>
+          <w:sz w:val="28"/>
+          <w:szCs w:val="28"/>
+        </w:rPr>
+        <w:t>-p</w:t>
+      </w:r>
+      <w:r>
+        <w:rPr>
+          <w:rFonts w:ascii="微软雅黑 Light" w:eastAsia="微软雅黑 Light" w:hAnsi="微软雅黑 Light" w:hint="eastAsia"/>
+          <w:b/>
+          <w:sz w:val="28"/>
+          <w:szCs w:val="28"/>
+        </w:rPr>
+        <w:t xml:space="preserve"> </w:t>
+      </w:r>
+      <w:r>
+        <w:rPr>
+          <w:rFonts w:ascii="微软雅黑 Light" w:eastAsia="微软雅黑 Light" w:hAnsi="微软雅黑 Light" w:hint="eastAsia"/>
+          <w:b/>
+          <w:sz w:val="28"/>
+          <w:szCs w:val="28"/>
+        </w:rPr>
+        <w:t>)</w:t>
+      </w:r>
+    </w:p>
+    <w:p>
+      <w:pPr>
+        <w:autoSpaceDE w:val="0"/>
+        <w:autoSpaceDN w:val="0"/>
+        <w:adjustRightInd w:val="0"/>
+        <w:jc w:val="left"/>
+        <w:rPr>
+          <w:rFonts w:ascii="微软雅黑 Light" w:eastAsia="微软雅黑 Light" w:hAnsi="微软雅黑 Light" w:cs="BookAntiqua-Italic"/>
+          <w:iCs/>
+          <w:kern w:val="0"/>
+          <w:szCs w:val="21"/>
+        </w:rPr>
+      </w:pPr>
     </w:p>
     <w:sectPr>
       <w:pgSz w:w="11906" w:h="16838"/>
@@ -6201,6 +9584,7 @@
   <w:style w:type="character" w:default="1" w:styleId="a0">
     <w:name w:val="Default Paragraph Font"/>
     <w:uiPriority w:val="1"/>
+    <w:semiHidden/>
     <w:unhideWhenUsed/>
   </w:style>
   <w:style w:type="table" w:default="1" w:styleId="a1">

</xml_diff>